<commit_message>
termo de abertura e declaração de escopo
</commit_message>
<xml_diff>
--- a/DOC TCC/TERMO DE ABERTURA/Termo de Abertura.docx
+++ b/DOC TCC/TERMO DE ABERTURA/Termo de Abertura.docx
@@ -107,7 +107,23 @@
                 <w:sz w:val="24"/>
                 <w:szCs w:val="24"/>
               </w:rPr>
-              <w:t>02/05/2016</w:t>
+              <w:t>18</w:t>
+            </w:r>
+            <w:r>
+              <w:rPr>
+                <w:rFonts w:ascii="Times New Roman" w:hAnsi="Times New Roman"/>
+                <w:sz w:val="24"/>
+                <w:szCs w:val="24"/>
+              </w:rPr>
+              <w:t>/0</w:t>
+            </w:r>
+            <w:r>
+              <w:rPr>
+                <w:rFonts w:ascii="Times New Roman" w:hAnsi="Times New Roman"/>
+                <w:sz w:val="24"/>
+                <w:szCs w:val="24"/>
+              </w:rPr>
+              <w:t>/2016</w:t>
             </w:r>
           </w:p>
         </w:tc>
@@ -801,31 +817,15 @@
                 <w:sz w:val="24"/>
                 <w:szCs w:val="24"/>
               </w:rPr>
-              <w:t xml:space="preserve"> No total serão 200 clínicas veterinárias que atendem a classes A e B do estado de São Paulo. </w:t>
-            </w:r>
-            <w:r>
-              <w:rPr>
-                <w:rFonts w:ascii="Times New Roman" w:hAnsi="Times New Roman" w:cs="Times New Roman"/>
-                <w:sz w:val="24"/>
-                <w:szCs w:val="24"/>
-              </w:rPr>
-              <w:t xml:space="preserve"> </w:t>
-            </w:r>
-            <w:r>
-              <w:rPr>
-                <w:rFonts w:ascii="Times New Roman" w:hAnsi="Times New Roman" w:cs="Times New Roman"/>
-                <w:sz w:val="24"/>
-                <w:szCs w:val="24"/>
-              </w:rPr>
-              <w:t>O projeto</w:t>
-            </w:r>
-            <w:r>
-              <w:rPr>
-                <w:rFonts w:ascii="Times New Roman" w:hAnsi="Times New Roman" w:cs="Times New Roman"/>
-                <w:sz w:val="24"/>
-                <w:szCs w:val="24"/>
-              </w:rPr>
-              <w:t xml:space="preserve"> englobará o processo de Propaganda, Promoção de Vendas e Publicidade do produto.</w:t>
+              <w:t xml:space="preserve"> No total serão 200 clínicas veterinárias que atendem a classes A e B do estado de São Pa</w:t>
+            </w:r>
+            <w:r>
+              <w:rPr>
+                <w:rFonts w:ascii="Times New Roman" w:hAnsi="Times New Roman" w:cs="Times New Roman"/>
+                <w:sz w:val="24"/>
+                <w:szCs w:val="24"/>
+              </w:rPr>
+              <w:t>ulo.</w:t>
             </w:r>
           </w:p>
         </w:tc>
@@ -981,7 +981,15 @@
                 <w:sz w:val="24"/>
                 <w:szCs w:val="24"/>
               </w:rPr>
-              <w:t xml:space="preserve">três </w:t>
+              <w:t>um</w:t>
+            </w:r>
+            <w:r>
+              <w:rPr>
+                <w:rFonts w:ascii="Times New Roman" w:hAnsi="Times New Roman"/>
+                <w:sz w:val="24"/>
+                <w:szCs w:val="24"/>
+              </w:rPr>
+              <w:t xml:space="preserve"> </w:t>
             </w:r>
             <w:r>
               <w:rPr>
@@ -990,14 +998,6 @@
                 <w:szCs w:val="24"/>
               </w:rPr>
               <w:t>banner</w:t>
-            </w:r>
-            <w:r>
-              <w:rPr>
-                <w:rFonts w:ascii="Times New Roman" w:hAnsi="Times New Roman"/>
-                <w:sz w:val="24"/>
-                <w:szCs w:val="24"/>
-              </w:rPr>
-              <w:t>s</w:t>
             </w:r>
             <w:r>
               <w:rPr>
@@ -1133,7 +1133,23 @@
                 <w:sz w:val="24"/>
                 <w:szCs w:val="24"/>
               </w:rPr>
-              <w:t>Seleção de três cachorros propaganda.</w:t>
+              <w:t xml:space="preserve">Seleção de três cachorros </w:t>
+            </w:r>
+            <w:r>
+              <w:rPr>
+                <w:rFonts w:ascii="Times New Roman" w:hAnsi="Times New Roman"/>
+                <w:sz w:val="24"/>
+                <w:szCs w:val="24"/>
+              </w:rPr>
+              <w:t>modelos</w:t>
+            </w:r>
+            <w:r>
+              <w:rPr>
+                <w:rFonts w:ascii="Times New Roman" w:hAnsi="Times New Roman"/>
+                <w:sz w:val="24"/>
+                <w:szCs w:val="24"/>
+              </w:rPr>
+              <w:t>.</w:t>
             </w:r>
           </w:p>
           <w:p>
@@ -1560,8 +1576,154 @@
                 <w:sz w:val="24"/>
                 <w:szCs w:val="24"/>
               </w:rPr>
+              <w:t>Banners, adesivo e totem (todos coloridos)</w:t>
+            </w:r>
+          </w:p>
+          <w:p>
+            <w:pPr>
+              <w:spacing w:after="240" w:line="360" w:lineRule="auto"/>
+              <w:rPr>
+                <w:rFonts w:ascii="Times New Roman" w:hAnsi="Times New Roman"/>
+                <w:sz w:val="24"/>
+                <w:szCs w:val="24"/>
+              </w:rPr>
+            </w:pPr>
+            <w:r>
+              <w:rPr>
+                <w:rFonts w:ascii="Times New Roman" w:hAnsi="Times New Roman"/>
+                <w:sz w:val="24"/>
+                <w:szCs w:val="24"/>
+              </w:rPr>
               <w:lastRenderedPageBreak/>
-              <w:t>Banners, adesivo e totem (todos coloridos)</w:t>
+              <w:t>Serão 201</w:t>
+            </w:r>
+            <w:r>
+              <w:rPr>
+                <w:rFonts w:ascii="Times New Roman" w:hAnsi="Times New Roman"/>
+                <w:sz w:val="24"/>
+                <w:szCs w:val="24"/>
+              </w:rPr>
+              <w:t xml:space="preserve"> </w:t>
+            </w:r>
+            <w:r>
+              <w:rPr>
+                <w:rFonts w:ascii="Times New Roman" w:hAnsi="Times New Roman"/>
+                <w:sz w:val="24"/>
+                <w:szCs w:val="24"/>
+              </w:rPr>
+              <w:t>tote</w:t>
+            </w:r>
+            <w:r>
+              <w:rPr>
+                <w:rFonts w:ascii="Times New Roman" w:hAnsi="Times New Roman"/>
+                <w:sz w:val="24"/>
+                <w:szCs w:val="24"/>
+              </w:rPr>
+              <w:t xml:space="preserve">ns </w:t>
+            </w:r>
+            <w:r>
+              <w:rPr>
+                <w:rFonts w:ascii="Times New Roman" w:hAnsi="Times New Roman"/>
+                <w:sz w:val="24"/>
+                <w:szCs w:val="24"/>
+              </w:rPr>
+              <w:t>iguais (1 para cada clínica e 1 para o evento)</w:t>
+            </w:r>
+            <w:r>
+              <w:rPr>
+                <w:rFonts w:ascii="Times New Roman" w:hAnsi="Times New Roman"/>
+                <w:sz w:val="24"/>
+                <w:szCs w:val="24"/>
+              </w:rPr>
+              <w:t>. Tamanho</w:t>
+            </w:r>
+            <w:r>
+              <w:rPr>
+                <w:rFonts w:ascii="Times New Roman" w:hAnsi="Times New Roman"/>
+                <w:sz w:val="24"/>
+                <w:szCs w:val="24"/>
+              </w:rPr>
+              <w:t xml:space="preserve">: </w:t>
+            </w:r>
+            <w:r>
+              <w:rPr>
+                <w:rFonts w:ascii="Times New Roman" w:hAnsi="Times New Roman"/>
+                <w:sz w:val="24"/>
+                <w:szCs w:val="24"/>
+              </w:rPr>
+              <w:t xml:space="preserve">1,0 </w:t>
+            </w:r>
+            <w:r>
+              <w:rPr>
+                <w:rFonts w:ascii="Times New Roman" w:hAnsi="Times New Roman"/>
+                <w:sz w:val="24"/>
+                <w:szCs w:val="24"/>
+              </w:rPr>
+              <w:t>x</w:t>
+            </w:r>
+            <w:r>
+              <w:rPr>
+                <w:rFonts w:ascii="Times New Roman" w:hAnsi="Times New Roman"/>
+                <w:sz w:val="24"/>
+                <w:szCs w:val="24"/>
+              </w:rPr>
+              <w:t xml:space="preserve"> 1,7</w:t>
+            </w:r>
+            <w:r>
+              <w:rPr>
+                <w:rFonts w:ascii="Times New Roman" w:hAnsi="Times New Roman"/>
+                <w:sz w:val="24"/>
+                <w:szCs w:val="24"/>
+              </w:rPr>
+              <w:t xml:space="preserve"> </w:t>
+            </w:r>
+            <w:r>
+              <w:rPr>
+                <w:rFonts w:ascii="Times New Roman" w:hAnsi="Times New Roman"/>
+                <w:sz w:val="24"/>
+                <w:szCs w:val="24"/>
+              </w:rPr>
+              <w:t>metros (largura x altura</w:t>
+            </w:r>
+            <w:r>
+              <w:rPr>
+                <w:rFonts w:ascii="Times New Roman" w:hAnsi="Times New Roman"/>
+                <w:sz w:val="24"/>
+                <w:szCs w:val="24"/>
+              </w:rPr>
+              <w:t>).</w:t>
+            </w:r>
+            <w:r>
+              <w:rPr>
+                <w:rFonts w:ascii="Times New Roman" w:hAnsi="Times New Roman"/>
+                <w:sz w:val="24"/>
+                <w:szCs w:val="24"/>
+              </w:rPr>
+              <w:t xml:space="preserve"> Os totens devem conter a ilustração </w:t>
+            </w:r>
+            <w:r>
+              <w:rPr>
+                <w:rFonts w:ascii="Times New Roman" w:hAnsi="Times New Roman"/>
+                <w:sz w:val="24"/>
+                <w:szCs w:val="24"/>
+              </w:rPr>
+              <w:t xml:space="preserve">dos cachorros </w:t>
+            </w:r>
+            <w:r>
+              <w:rPr>
+                <w:rFonts w:ascii="Times New Roman" w:hAnsi="Times New Roman"/>
+                <w:sz w:val="24"/>
+                <w:szCs w:val="24"/>
+              </w:rPr>
+              <w:t xml:space="preserve">propaganda </w:t>
+            </w:r>
+            <w:r>
+              <w:rPr>
+                <w:rFonts w:ascii="Times New Roman" w:hAnsi="Times New Roman"/>
+                <w:sz w:val="24"/>
+                <w:szCs w:val="24"/>
+              </w:rPr>
+              <w:t>junto com os produtos LifeDog.</w:t>
             </w:r>
           </w:p>
           <w:p>
@@ -1579,65 +1741,31 @@
                 <w:sz w:val="24"/>
                 <w:szCs w:val="24"/>
               </w:rPr>
-              <w:t>Serão 201</w:t>
-            </w:r>
-            <w:r>
-              <w:rPr>
-                <w:rFonts w:ascii="Times New Roman" w:hAnsi="Times New Roman"/>
-                <w:sz w:val="24"/>
-                <w:szCs w:val="24"/>
-              </w:rPr>
-              <w:t xml:space="preserve"> </w:t>
-            </w:r>
-            <w:bookmarkStart w:id="0" w:name="_GoBack"/>
-            <w:bookmarkEnd w:id="0"/>
-            <w:r>
-              <w:rPr>
-                <w:rFonts w:ascii="Times New Roman" w:hAnsi="Times New Roman"/>
-                <w:sz w:val="24"/>
-                <w:szCs w:val="24"/>
-              </w:rPr>
-              <w:t>tote</w:t>
-            </w:r>
-            <w:r>
-              <w:rPr>
-                <w:rFonts w:ascii="Times New Roman" w:hAnsi="Times New Roman"/>
-                <w:sz w:val="24"/>
-                <w:szCs w:val="24"/>
-              </w:rPr>
-              <w:t xml:space="preserve">ns </w:t>
-            </w:r>
-            <w:r>
-              <w:rPr>
-                <w:rFonts w:ascii="Times New Roman" w:hAnsi="Times New Roman"/>
-                <w:sz w:val="24"/>
-                <w:szCs w:val="24"/>
-              </w:rPr>
-              <w:t>iguais (1 para cada clínica e 1 para o evento)</w:t>
-            </w:r>
-            <w:r>
-              <w:rPr>
-                <w:rFonts w:ascii="Times New Roman" w:hAnsi="Times New Roman"/>
-                <w:sz w:val="24"/>
-                <w:szCs w:val="24"/>
-              </w:rPr>
-              <w:t>. Tamanho</w:t>
-            </w:r>
-            <w:r>
-              <w:rPr>
-                <w:rFonts w:ascii="Times New Roman" w:hAnsi="Times New Roman"/>
-                <w:sz w:val="24"/>
-                <w:szCs w:val="24"/>
-              </w:rPr>
-              <w:t xml:space="preserve">: </w:t>
-            </w:r>
-            <w:r>
-              <w:rPr>
-                <w:rFonts w:ascii="Times New Roman" w:hAnsi="Times New Roman"/>
-                <w:sz w:val="24"/>
-                <w:szCs w:val="24"/>
-              </w:rPr>
-              <w:t xml:space="preserve">1,0 </w:t>
+              <w:t>Um banner</w:t>
+            </w:r>
+            <w:r>
+              <w:rPr>
+                <w:rFonts w:ascii="Times New Roman" w:hAnsi="Times New Roman"/>
+                <w:sz w:val="24"/>
+                <w:szCs w:val="24"/>
+              </w:rPr>
+              <w:t xml:space="preserve"> específico para o evento</w:t>
+            </w:r>
+            <w:r>
+              <w:rPr>
+                <w:rFonts w:ascii="Times New Roman" w:hAnsi="Times New Roman"/>
+                <w:sz w:val="24"/>
+                <w:szCs w:val="24"/>
+              </w:rPr>
+              <w:t xml:space="preserve"> Pet South America. Tamanho:  </w:t>
+            </w:r>
+            <w:r>
+              <w:rPr>
+                <w:rFonts w:ascii="Times New Roman" w:hAnsi="Times New Roman"/>
+                <w:sz w:val="24"/>
+                <w:szCs w:val="24"/>
+              </w:rPr>
+              <w:t xml:space="preserve">0,90 </w:t>
             </w:r>
             <w:r>
               <w:rPr>
@@ -1653,23 +1781,15 @@
                 <w:sz w:val="24"/>
                 <w:szCs w:val="24"/>
               </w:rPr>
-              <w:t xml:space="preserve"> 1,7</w:t>
-            </w:r>
-            <w:r>
-              <w:rPr>
-                <w:rFonts w:ascii="Times New Roman" w:hAnsi="Times New Roman"/>
-                <w:sz w:val="24"/>
-                <w:szCs w:val="24"/>
-              </w:rPr>
-              <w:t xml:space="preserve"> </w:t>
-            </w:r>
-            <w:r>
-              <w:rPr>
-                <w:rFonts w:ascii="Times New Roman" w:hAnsi="Times New Roman"/>
-                <w:sz w:val="24"/>
-                <w:szCs w:val="24"/>
-              </w:rPr>
-              <w:t>metros (largura x altura</w:t>
+              <w:t xml:space="preserve"> 1,20 </w:t>
+            </w:r>
+            <w:r>
+              <w:rPr>
+                <w:rFonts w:ascii="Times New Roman" w:hAnsi="Times New Roman"/>
+                <w:sz w:val="24"/>
+                <w:szCs w:val="24"/>
+              </w:rPr>
+              <w:t>(largura x altura</w:t>
             </w:r>
             <w:r>
               <w:rPr>
@@ -1685,112 +1805,6 @@
                 <w:sz w:val="24"/>
                 <w:szCs w:val="24"/>
               </w:rPr>
-              <w:t xml:space="preserve"> Os totens devem conter a ilustração </w:t>
-            </w:r>
-            <w:r>
-              <w:rPr>
-                <w:rFonts w:ascii="Times New Roman" w:hAnsi="Times New Roman"/>
-                <w:sz w:val="24"/>
-                <w:szCs w:val="24"/>
-              </w:rPr>
-              <w:t xml:space="preserve">dos cachorros </w:t>
-            </w:r>
-            <w:r>
-              <w:rPr>
-                <w:rFonts w:ascii="Times New Roman" w:hAnsi="Times New Roman"/>
-                <w:sz w:val="24"/>
-                <w:szCs w:val="24"/>
-              </w:rPr>
-              <w:t xml:space="preserve">propaganda </w:t>
-            </w:r>
-            <w:r>
-              <w:rPr>
-                <w:rFonts w:ascii="Times New Roman" w:hAnsi="Times New Roman"/>
-                <w:sz w:val="24"/>
-                <w:szCs w:val="24"/>
-              </w:rPr>
-              <w:t>junto com os produtos LifeDog.</w:t>
-            </w:r>
-          </w:p>
-          <w:p>
-            <w:pPr>
-              <w:spacing w:after="240" w:line="360" w:lineRule="auto"/>
-              <w:rPr>
-                <w:rFonts w:ascii="Times New Roman" w:hAnsi="Times New Roman"/>
-                <w:sz w:val="24"/>
-                <w:szCs w:val="24"/>
-              </w:rPr>
-            </w:pPr>
-            <w:r>
-              <w:rPr>
-                <w:rFonts w:ascii="Times New Roman" w:hAnsi="Times New Roman"/>
-                <w:sz w:val="24"/>
-                <w:szCs w:val="24"/>
-              </w:rPr>
-              <w:t>Um banner</w:t>
-            </w:r>
-            <w:r>
-              <w:rPr>
-                <w:rFonts w:ascii="Times New Roman" w:hAnsi="Times New Roman"/>
-                <w:sz w:val="24"/>
-                <w:szCs w:val="24"/>
-              </w:rPr>
-              <w:t xml:space="preserve"> específico para o evento</w:t>
-            </w:r>
-            <w:r>
-              <w:rPr>
-                <w:rFonts w:ascii="Times New Roman" w:hAnsi="Times New Roman"/>
-                <w:sz w:val="24"/>
-                <w:szCs w:val="24"/>
-              </w:rPr>
-              <w:t xml:space="preserve"> Pet South America. Tamanho:  </w:t>
-            </w:r>
-            <w:r>
-              <w:rPr>
-                <w:rFonts w:ascii="Times New Roman" w:hAnsi="Times New Roman"/>
-                <w:sz w:val="24"/>
-                <w:szCs w:val="24"/>
-              </w:rPr>
-              <w:t xml:space="preserve">0,90 </w:t>
-            </w:r>
-            <w:r>
-              <w:rPr>
-                <w:rFonts w:ascii="Times New Roman" w:hAnsi="Times New Roman"/>
-                <w:sz w:val="24"/>
-                <w:szCs w:val="24"/>
-              </w:rPr>
-              <w:t>x</w:t>
-            </w:r>
-            <w:r>
-              <w:rPr>
-                <w:rFonts w:ascii="Times New Roman" w:hAnsi="Times New Roman"/>
-                <w:sz w:val="24"/>
-                <w:szCs w:val="24"/>
-              </w:rPr>
-              <w:t xml:space="preserve"> 1,20 </w:t>
-            </w:r>
-            <w:r>
-              <w:rPr>
-                <w:rFonts w:ascii="Times New Roman" w:hAnsi="Times New Roman"/>
-                <w:sz w:val="24"/>
-                <w:szCs w:val="24"/>
-              </w:rPr>
-              <w:t>(largura x altura</w:t>
-            </w:r>
-            <w:r>
-              <w:rPr>
-                <w:rFonts w:ascii="Times New Roman" w:hAnsi="Times New Roman"/>
-                <w:sz w:val="24"/>
-                <w:szCs w:val="24"/>
-              </w:rPr>
-              <w:t>).</w:t>
-            </w:r>
-            <w:r>
-              <w:rPr>
-                <w:rFonts w:ascii="Times New Roman" w:hAnsi="Times New Roman"/>
-                <w:sz w:val="24"/>
-                <w:szCs w:val="24"/>
-              </w:rPr>
               <w:t xml:space="preserve"> O b</w:t>
             </w:r>
             <w:r>
@@ -1799,47 +1813,7 @@
                 <w:sz w:val="24"/>
                 <w:szCs w:val="24"/>
               </w:rPr>
-              <w:t xml:space="preserve">anner deve conter a ilustração do produto e especificações técnicas. Tamanho: </w:t>
-            </w:r>
-            <w:r>
-              <w:rPr>
-                <w:rFonts w:ascii="Times New Roman" w:hAnsi="Times New Roman"/>
-                <w:sz w:val="24"/>
-                <w:szCs w:val="24"/>
-              </w:rPr>
-              <w:t xml:space="preserve">0,90 </w:t>
-            </w:r>
-            <w:r>
-              <w:rPr>
-                <w:rFonts w:ascii="Times New Roman" w:hAnsi="Times New Roman"/>
-                <w:sz w:val="24"/>
-                <w:szCs w:val="24"/>
-              </w:rPr>
-              <w:t>x</w:t>
-            </w:r>
-            <w:r>
-              <w:rPr>
-                <w:rFonts w:ascii="Times New Roman" w:hAnsi="Times New Roman"/>
-                <w:sz w:val="24"/>
-                <w:szCs w:val="24"/>
-              </w:rPr>
-              <w:t xml:space="preserve"> 1,20 m</w:t>
-            </w:r>
-            <w:r>
-              <w:rPr>
-                <w:rFonts w:ascii="Times New Roman" w:hAnsi="Times New Roman"/>
-                <w:sz w:val="24"/>
-                <w:szCs w:val="24"/>
-              </w:rPr>
-              <w:t>etros (largura x altura</w:t>
-            </w:r>
-            <w:r>
-              <w:rPr>
-                <w:rFonts w:ascii="Times New Roman" w:hAnsi="Times New Roman"/>
-                <w:sz w:val="24"/>
-                <w:szCs w:val="24"/>
-              </w:rPr>
-              <w:t>).</w:t>
+              <w:t xml:space="preserve">anner deve conter a ilustração do produto e especificações técnicas. </w:t>
             </w:r>
           </w:p>
           <w:p>
@@ -2249,7 +2223,16 @@
                 <w:sz w:val="24"/>
                 <w:szCs w:val="24"/>
               </w:rPr>
-              <w:t>Evento</w:t>
+              <w:t>Estande no e</w:t>
+            </w:r>
+            <w:r>
+              <w:rPr>
+                <w:rFonts w:ascii="Times New Roman" w:hAnsi="Times New Roman"/>
+                <w:b/>
+                <w:sz w:val="24"/>
+                <w:szCs w:val="24"/>
+              </w:rPr>
+              <w:t>vento</w:t>
             </w:r>
             <w:r>
               <w:rPr>
@@ -2527,7 +2510,6 @@
                 <w:sz w:val="24"/>
                 <w:szCs w:val="24"/>
               </w:rPr>
-              <w:lastRenderedPageBreak/>
               <w:t xml:space="preserve">Adesivagem na parede principal do </w:t>
             </w:r>
             <w:r>
@@ -2606,6 +2588,7 @@
                 <w:sz w:val="24"/>
                 <w:szCs w:val="24"/>
               </w:rPr>
+              <w:lastRenderedPageBreak/>
               <w:t>Estojo contendo amostras da linha LifeDog.</w:t>
             </w:r>
           </w:p>
@@ -2677,6 +2660,31 @@
               </w:rPr>
               <w:t>Dois auxiliares de veterinários.</w:t>
             </w:r>
+          </w:p>
+          <w:p>
+            <w:pPr>
+              <w:pStyle w:val="PargrafodaLista"/>
+              <w:numPr>
+                <w:ilvl w:val="0"/>
+                <w:numId w:val="18"/>
+              </w:numPr>
+              <w:spacing w:after="240" w:line="360" w:lineRule="auto"/>
+              <w:rPr>
+                <w:rFonts w:ascii="Times New Roman" w:hAnsi="Times New Roman"/>
+                <w:sz w:val="24"/>
+                <w:szCs w:val="24"/>
+              </w:rPr>
+            </w:pPr>
+            <w:r>
+              <w:rPr>
+                <w:rFonts w:ascii="Times New Roman" w:hAnsi="Times New Roman"/>
+                <w:sz w:val="24"/>
+                <w:szCs w:val="24"/>
+              </w:rPr>
+              <w:t>Presença dos cachorros modelos durante um período do evento.</w:t>
+            </w:r>
+            <w:bookmarkStart w:id="0" w:name="_GoBack"/>
+            <w:bookmarkEnd w:id="0"/>
           </w:p>
           <w:p>
             <w:pPr>
@@ -2865,6 +2873,51 @@
           </w:tcPr>
           <w:p>
             <w:pPr>
+              <w:pStyle w:val="PargrafodaLista"/>
+              <w:numPr>
+                <w:ilvl w:val="0"/>
+                <w:numId w:val="20"/>
+              </w:numPr>
+              <w:spacing w:before="80" w:after="240" w:line="360" w:lineRule="auto"/>
+              <w:ind w:left="714" w:hanging="357"/>
+              <w:rPr>
+                <w:rFonts w:ascii="Times New Roman" w:hAnsi="Times New Roman"/>
+                <w:sz w:val="24"/>
+                <w:szCs w:val="24"/>
+              </w:rPr>
+            </w:pPr>
+            <w:r>
+              <w:rPr>
+                <w:rFonts w:ascii="Times New Roman" w:hAnsi="Times New Roman"/>
+                <w:sz w:val="24"/>
+                <w:szCs w:val="24"/>
+              </w:rPr>
+              <w:t>Preço</w:t>
+            </w:r>
+            <w:r>
+              <w:rPr>
+                <w:rFonts w:ascii="Times New Roman" w:hAnsi="Times New Roman"/>
+                <w:sz w:val="24"/>
+                <w:szCs w:val="24"/>
+              </w:rPr>
+              <w:t xml:space="preserve">: </w:t>
+            </w:r>
+            <w:r>
+              <w:rPr>
+                <w:rFonts w:ascii="Times New Roman" w:hAnsi="Times New Roman"/>
+                <w:sz w:val="24"/>
+                <w:szCs w:val="24"/>
+              </w:rPr>
+              <w:t>definição do preço final da linha de produtos LifeDog.</w:t>
+            </w:r>
+          </w:p>
+          <w:p>
+            <w:pPr>
+              <w:pStyle w:val="PargrafodaLista"/>
+              <w:numPr>
+                <w:ilvl w:val="0"/>
+                <w:numId w:val="20"/>
+              </w:numPr>
               <w:spacing w:after="240" w:line="360" w:lineRule="auto"/>
               <w:rPr>
                 <w:rFonts w:ascii="Times New Roman" w:hAnsi="Times New Roman"/>
@@ -2878,7 +2931,7 @@
                 <w:sz w:val="24"/>
                 <w:szCs w:val="24"/>
               </w:rPr>
-              <w:t>Preço</w:t>
+              <w:t>Praça</w:t>
             </w:r>
             <w:r>
               <w:rPr>
@@ -2894,11 +2947,16 @@
                 <w:sz w:val="24"/>
                 <w:szCs w:val="24"/>
               </w:rPr>
-              <w:t>definição do preço final da linha de produtos LifeDog.</w:t>
-            </w:r>
-          </w:p>
-          <w:p>
-            <w:pPr>
+              <w:t xml:space="preserve">não será definido o local que o produto LifeDog estará disponibilizado e distribuído. </w:t>
+            </w:r>
+          </w:p>
+          <w:p>
+            <w:pPr>
+              <w:pStyle w:val="PargrafodaLista"/>
+              <w:numPr>
+                <w:ilvl w:val="0"/>
+                <w:numId w:val="20"/>
+              </w:numPr>
               <w:spacing w:after="240" w:line="360" w:lineRule="auto"/>
               <w:rPr>
                 <w:rFonts w:ascii="Times New Roman" w:hAnsi="Times New Roman"/>
@@ -2912,7 +2970,7 @@
                 <w:sz w:val="24"/>
                 <w:szCs w:val="24"/>
               </w:rPr>
-              <w:t>Praça</w:t>
+              <w:t>Produto</w:t>
             </w:r>
             <w:r>
               <w:rPr>
@@ -2928,11 +2986,16 @@
                 <w:sz w:val="24"/>
                 <w:szCs w:val="24"/>
               </w:rPr>
-              <w:t xml:space="preserve">não será definido o local que o produto LifeDog estará disponibilizado e distribuído. </w:t>
-            </w:r>
-          </w:p>
-          <w:p>
-            <w:pPr>
+              <w:t>não serão definidas as características e atributos da linha LifeDog.</w:t>
+            </w:r>
+          </w:p>
+          <w:p>
+            <w:pPr>
+              <w:pStyle w:val="PargrafodaLista"/>
+              <w:numPr>
+                <w:ilvl w:val="0"/>
+                <w:numId w:val="20"/>
+              </w:numPr>
               <w:spacing w:after="240" w:line="360" w:lineRule="auto"/>
               <w:rPr>
                 <w:rFonts w:ascii="Times New Roman" w:hAnsi="Times New Roman"/>
@@ -2946,7 +3009,7 @@
                 <w:sz w:val="24"/>
                 <w:szCs w:val="24"/>
               </w:rPr>
-              <w:t>Produto</w:t>
+              <w:t>Promoção</w:t>
             </w:r>
             <w:r>
               <w:rPr>
@@ -2962,11 +3025,16 @@
                 <w:sz w:val="24"/>
                 <w:szCs w:val="24"/>
               </w:rPr>
-              <w:t>não serão definidas as características e atributos da linha LifeDog.</w:t>
-            </w:r>
-          </w:p>
-          <w:p>
-            <w:pPr>
+              <w:t>não estão inclusos os seguintes itens: relações públicas, marketing direto e força de vendas.</w:t>
+            </w:r>
+          </w:p>
+          <w:p>
+            <w:pPr>
+              <w:pStyle w:val="PargrafodaLista"/>
+              <w:numPr>
+                <w:ilvl w:val="0"/>
+                <w:numId w:val="20"/>
+              </w:numPr>
               <w:spacing w:after="240" w:line="360" w:lineRule="auto"/>
               <w:rPr>
                 <w:rFonts w:ascii="Times New Roman" w:hAnsi="Times New Roman"/>
@@ -2980,27 +3048,16 @@
                 <w:sz w:val="24"/>
                 <w:szCs w:val="24"/>
               </w:rPr>
-              <w:t>Promoção</w:t>
-            </w:r>
-            <w:r>
-              <w:rPr>
-                <w:rFonts w:ascii="Times New Roman" w:hAnsi="Times New Roman"/>
-                <w:sz w:val="24"/>
-                <w:szCs w:val="24"/>
-              </w:rPr>
-              <w:t xml:space="preserve">: </w:t>
-            </w:r>
-            <w:r>
-              <w:rPr>
-                <w:rFonts w:ascii="Times New Roman" w:hAnsi="Times New Roman"/>
-                <w:sz w:val="24"/>
-                <w:szCs w:val="24"/>
-              </w:rPr>
-              <w:t>não estão inclusos os seguintes itens: relações públicas, marketing direto e força de vendas.</w:t>
-            </w:r>
-          </w:p>
-          <w:p>
-            <w:pPr>
+              <w:t>Marketing do pós-lançamento.</w:t>
+            </w:r>
+          </w:p>
+          <w:p>
+            <w:pPr>
+              <w:pStyle w:val="PargrafodaLista"/>
+              <w:numPr>
+                <w:ilvl w:val="0"/>
+                <w:numId w:val="20"/>
+              </w:numPr>
               <w:spacing w:after="240" w:line="360" w:lineRule="auto"/>
               <w:rPr>
                 <w:rFonts w:ascii="Times New Roman" w:hAnsi="Times New Roman"/>
@@ -3014,11 +3071,16 @@
                 <w:sz w:val="24"/>
                 <w:szCs w:val="24"/>
               </w:rPr>
-              <w:t>Marketing do pós-lançamento.</w:t>
-            </w:r>
-          </w:p>
-          <w:p>
-            <w:pPr>
+              <w:t>Preparação do estojo contendo amostras da linha LifeDog.</w:t>
+            </w:r>
+          </w:p>
+          <w:p>
+            <w:pPr>
+              <w:pStyle w:val="PargrafodaLista"/>
+              <w:numPr>
+                <w:ilvl w:val="0"/>
+                <w:numId w:val="20"/>
+              </w:numPr>
               <w:spacing w:after="240" w:line="360" w:lineRule="auto"/>
               <w:rPr>
                 <w:rFonts w:ascii="Times New Roman" w:hAnsi="Times New Roman"/>
@@ -3032,34 +3094,38 @@
                 <w:sz w:val="24"/>
                 <w:szCs w:val="24"/>
               </w:rPr>
-              <w:t>Preparação do estojo contendo amostras da linha LifeDog.</w:t>
-            </w:r>
-          </w:p>
-          <w:p>
-            <w:pPr>
+              <w:t>Treinamento e custo com os profissionais que estarão no stand (veterinários, auxiliares dos veterinários e demais profissionais de Glad Hund)</w:t>
+            </w:r>
+            <w:r>
+              <w:rPr>
+                <w:rFonts w:ascii="Times New Roman" w:hAnsi="Times New Roman"/>
+                <w:sz w:val="24"/>
+                <w:szCs w:val="24"/>
+              </w:rPr>
+              <w:t>.</w:t>
+            </w:r>
+          </w:p>
+          <w:p>
+            <w:pPr>
+              <w:pStyle w:val="PargrafodaLista"/>
+              <w:numPr>
+                <w:ilvl w:val="0"/>
+                <w:numId w:val="20"/>
+              </w:numPr>
               <w:spacing w:line="360" w:lineRule="auto"/>
               <w:rPr>
                 <w:rFonts w:ascii="Times New Roman" w:hAnsi="Times New Roman"/>
-                <w:b/>
-                <w:sz w:val="24"/>
-                <w:szCs w:val="24"/>
-              </w:rPr>
-            </w:pPr>
-            <w:r>
-              <w:rPr>
-                <w:rFonts w:ascii="Times New Roman" w:hAnsi="Times New Roman"/>
-                <w:sz w:val="24"/>
-                <w:szCs w:val="24"/>
-              </w:rPr>
-              <w:t>Treinamento e custo com os profissionais que estarão no stand (veterinários, auxiliares dos veterinários e demais profissionais de Glad Hund)</w:t>
-            </w:r>
-            <w:r>
-              <w:rPr>
-                <w:rFonts w:ascii="Times New Roman" w:hAnsi="Times New Roman"/>
-                <w:sz w:val="24"/>
-                <w:szCs w:val="24"/>
-              </w:rPr>
-              <w:t>.</w:t>
+                <w:sz w:val="24"/>
+                <w:szCs w:val="24"/>
+              </w:rPr>
+            </w:pPr>
+            <w:r>
+              <w:rPr>
+                <w:rFonts w:ascii="Times New Roman" w:hAnsi="Times New Roman"/>
+                <w:sz w:val="24"/>
+                <w:szCs w:val="24"/>
+              </w:rPr>
+              <w:t>Publicação em revista digital.</w:t>
             </w:r>
           </w:p>
         </w:tc>
@@ -3131,7 +3197,7 @@
                 <w:sz w:val="24"/>
                 <w:szCs w:val="24"/>
               </w:rPr>
-              <w:t>600.000</w:t>
+              <w:t>1.000.000</w:t>
             </w:r>
             <w:r>
               <w:rPr>
@@ -3147,7 +3213,7 @@
                 <w:sz w:val="24"/>
                 <w:szCs w:val="24"/>
               </w:rPr>
-              <w:t>seiscentos mil</w:t>
+              <w:t>um milhão de</w:t>
             </w:r>
             <w:r>
               <w:rPr>
@@ -3420,7 +3486,6 @@
                 <w:b/>
                 <w:sz w:val="24"/>
                 <w:szCs w:val="24"/>
-                <w:highlight w:val="yellow"/>
               </w:rPr>
             </w:pPr>
             <w:r>
@@ -3429,7 +3494,6 @@
                 <w:b/>
                 <w:sz w:val="24"/>
                 <w:szCs w:val="24"/>
-                <w:highlight w:val="yellow"/>
               </w:rPr>
               <w:t>Marcos do Projeto</w:t>
             </w:r>
@@ -3448,7 +3512,6 @@
                 <w:b/>
                 <w:sz w:val="24"/>
                 <w:szCs w:val="24"/>
-                <w:highlight w:val="yellow"/>
               </w:rPr>
             </w:pPr>
             <w:r>
@@ -3457,7 +3520,6 @@
                 <w:b/>
                 <w:sz w:val="24"/>
                 <w:szCs w:val="24"/>
-                <w:highlight w:val="yellow"/>
               </w:rPr>
               <w:t>Data prevista</w:t>
             </w:r>
@@ -3477,15 +3539,13 @@
                 <w:rFonts w:ascii="Times New Roman" w:hAnsi="Times New Roman" w:cs="Times New Roman"/>
                 <w:sz w:val="24"/>
                 <w:szCs w:val="24"/>
-                <w:highlight w:val="yellow"/>
-              </w:rPr>
-            </w:pPr>
-            <w:r>
-              <w:rPr>
-                <w:rFonts w:ascii="Times New Roman" w:hAnsi="Times New Roman" w:cs="Times New Roman"/>
-                <w:sz w:val="24"/>
-                <w:szCs w:val="24"/>
-                <w:highlight w:val="yellow"/>
+              </w:rPr>
+            </w:pPr>
+            <w:r>
+              <w:rPr>
+                <w:rFonts w:ascii="Times New Roman" w:hAnsi="Times New Roman" w:cs="Times New Roman"/>
+                <w:sz w:val="24"/>
+                <w:szCs w:val="24"/>
               </w:rPr>
               <w:t>Aprovação do termo de abertura.</w:t>
             </w:r>
@@ -3504,7 +3564,6 @@
                 <w:color w:val="auto"/>
                 <w:sz w:val="24"/>
                 <w:szCs w:val="24"/>
-                <w:highlight w:val="yellow"/>
               </w:rPr>
             </w:pPr>
             <w:r>
@@ -3513,7 +3572,6 @@
                 <w:color w:val="auto"/>
                 <w:sz w:val="24"/>
                 <w:szCs w:val="24"/>
-                <w:highlight w:val="yellow"/>
               </w:rPr>
               <w:t>15</w:t>
             </w:r>
@@ -3523,9 +3581,17 @@
                 <w:color w:val="auto"/>
                 <w:sz w:val="24"/>
                 <w:szCs w:val="24"/>
-                <w:highlight w:val="yellow"/>
-              </w:rPr>
-              <w:t>/05/2016</w:t>
+              </w:rPr>
+              <w:t>/</w:t>
+            </w:r>
+            <w:r>
+              <w:rPr>
+                <w:rFonts w:ascii="Times New Roman" w:hAnsi="Times New Roman" w:cs="Times New Roman"/>
+                <w:color w:val="auto"/>
+                <w:sz w:val="24"/>
+                <w:szCs w:val="24"/>
+              </w:rPr>
+              <w:t>02/2016</w:t>
             </w:r>
           </w:p>
         </w:tc>
@@ -3543,15 +3609,13 @@
                 <w:rFonts w:ascii="Times New Roman" w:hAnsi="Times New Roman" w:cs="Times New Roman"/>
                 <w:sz w:val="24"/>
                 <w:szCs w:val="24"/>
-                <w:highlight w:val="yellow"/>
-              </w:rPr>
-            </w:pPr>
-            <w:r>
-              <w:rPr>
-                <w:rFonts w:ascii="Times New Roman" w:hAnsi="Times New Roman" w:cs="Times New Roman"/>
-                <w:sz w:val="24"/>
-                <w:szCs w:val="24"/>
-                <w:highlight w:val="yellow"/>
+              </w:rPr>
+            </w:pPr>
+            <w:r>
+              <w:rPr>
+                <w:rFonts w:ascii="Times New Roman" w:hAnsi="Times New Roman" w:cs="Times New Roman"/>
+                <w:sz w:val="24"/>
+                <w:szCs w:val="24"/>
               </w:rPr>
               <w:t>Reunião de começo do projeto</w:t>
             </w:r>
@@ -3570,7 +3634,6 @@
                 <w:color w:val="auto"/>
                 <w:sz w:val="24"/>
                 <w:szCs w:val="24"/>
-                <w:highlight w:val="yellow"/>
               </w:rPr>
             </w:pPr>
             <w:r>
@@ -3579,9 +3642,8 @@
                 <w:color w:val="auto"/>
                 <w:sz w:val="24"/>
                 <w:szCs w:val="24"/>
-                <w:highlight w:val="yellow"/>
-              </w:rPr>
-              <w:t>18/05/2016</w:t>
+              </w:rPr>
+              <w:t>16/02/2016</w:t>
             </w:r>
           </w:p>
         </w:tc>
@@ -3599,15 +3661,21 @@
                 <w:rFonts w:ascii="Times New Roman" w:hAnsi="Times New Roman" w:cs="Times New Roman"/>
                 <w:sz w:val="24"/>
                 <w:szCs w:val="24"/>
-                <w:highlight w:val="yellow"/>
-              </w:rPr>
-            </w:pPr>
-            <w:r>
-              <w:rPr>
-                <w:rFonts w:ascii="Times New Roman" w:hAnsi="Times New Roman" w:cs="Times New Roman"/>
-                <w:sz w:val="24"/>
-                <w:szCs w:val="24"/>
-                <w:highlight w:val="yellow"/>
+              </w:rPr>
+            </w:pPr>
+            <w:r>
+              <w:rPr>
+                <w:rFonts w:ascii="Times New Roman" w:hAnsi="Times New Roman" w:cs="Times New Roman"/>
+                <w:sz w:val="24"/>
+                <w:szCs w:val="24"/>
+              </w:rPr>
+              <w:t xml:space="preserve">Entrega do </w:t>
+            </w:r>
+            <w:r>
+              <w:rPr>
+                <w:rFonts w:ascii="Times New Roman" w:hAnsi="Times New Roman" w:cs="Times New Roman"/>
+                <w:sz w:val="24"/>
+                <w:szCs w:val="24"/>
               </w:rPr>
               <w:t>Plano de gerenciamento do projeto.</w:t>
             </w:r>
@@ -3620,36 +3688,38 @@
           <w:p>
             <w:pPr>
               <w:spacing w:before="80" w:line="360" w:lineRule="auto"/>
-              <w:rPr>
-                <w:highlight w:val="yellow"/>
-              </w:rPr>
-            </w:pPr>
-            <w:r>
-              <w:rPr>
-                <w:rFonts w:ascii="Times New Roman" w:hAnsi="Times New Roman"/>
-                <w:sz w:val="24"/>
-                <w:szCs w:val="24"/>
-                <w:highlight w:val="yellow"/>
-              </w:rPr>
-              <w:t>1</w:t>
-            </w:r>
-            <w:r>
-              <w:rPr>
-                <w:rFonts w:ascii="Times New Roman" w:hAnsi="Times New Roman"/>
-                <w:sz w:val="24"/>
-                <w:szCs w:val="24"/>
-                <w:highlight w:val="yellow"/>
-              </w:rPr>
-              <w:t>8</w:t>
-            </w:r>
-            <w:r>
-              <w:rPr>
-                <w:rFonts w:ascii="Times New Roman" w:hAnsi="Times New Roman"/>
-                <w:sz w:val="24"/>
-                <w:szCs w:val="24"/>
-                <w:highlight w:val="yellow"/>
-              </w:rPr>
-              <w:t>/05/2016</w:t>
+            </w:pPr>
+            <w:r>
+              <w:rPr>
+                <w:rFonts w:ascii="Times New Roman" w:hAnsi="Times New Roman"/>
+                <w:sz w:val="24"/>
+                <w:szCs w:val="24"/>
+              </w:rPr>
+              <w:t>15</w:t>
+            </w:r>
+            <w:r>
+              <w:rPr>
+                <w:rFonts w:ascii="Times New Roman" w:hAnsi="Times New Roman"/>
+                <w:sz w:val="24"/>
+                <w:szCs w:val="24"/>
+              </w:rPr>
+              <w:t>/0</w:t>
+            </w:r>
+            <w:r>
+              <w:rPr>
+                <w:rFonts w:ascii="Times New Roman" w:hAnsi="Times New Roman"/>
+                <w:sz w:val="24"/>
+                <w:szCs w:val="24"/>
+              </w:rPr>
+              <w:t>4</w:t>
+            </w:r>
+            <w:r>
+              <w:rPr>
+                <w:rFonts w:ascii="Times New Roman" w:hAnsi="Times New Roman"/>
+                <w:sz w:val="24"/>
+                <w:szCs w:val="24"/>
+              </w:rPr>
+              <w:t>/2016</w:t>
             </w:r>
           </w:p>
         </w:tc>
@@ -3667,17 +3737,15 @@
                 <w:rFonts w:ascii="Times New Roman" w:hAnsi="Times New Roman" w:cs="Times New Roman"/>
                 <w:sz w:val="24"/>
                 <w:szCs w:val="24"/>
-                <w:highlight w:val="yellow"/>
-              </w:rPr>
-            </w:pPr>
-            <w:r>
-              <w:rPr>
-                <w:rFonts w:ascii="Times New Roman" w:hAnsi="Times New Roman" w:cs="Times New Roman"/>
-                <w:sz w:val="24"/>
-                <w:szCs w:val="24"/>
-                <w:highlight w:val="yellow"/>
-              </w:rPr>
-              <w:t>Aprovação do plano de gerenciamento do projeto.</w:t>
+              </w:rPr>
+            </w:pPr>
+            <w:r>
+              <w:rPr>
+                <w:rFonts w:ascii="Times New Roman" w:hAnsi="Times New Roman" w:cs="Times New Roman"/>
+                <w:sz w:val="24"/>
+                <w:szCs w:val="24"/>
+              </w:rPr>
+              <w:t>Início de execução do projeto</w:t>
             </w:r>
           </w:p>
         </w:tc>
@@ -3688,18 +3756,38 @@
           <w:p>
             <w:pPr>
               <w:spacing w:before="80" w:line="360" w:lineRule="auto"/>
-              <w:rPr>
-                <w:highlight w:val="yellow"/>
-              </w:rPr>
-            </w:pPr>
-            <w:r>
-              <w:rPr>
-                <w:rFonts w:ascii="Times New Roman" w:hAnsi="Times New Roman"/>
-                <w:sz w:val="24"/>
-                <w:szCs w:val="24"/>
-                <w:highlight w:val="yellow"/>
-              </w:rPr>
-              <w:t>01/07/2016</w:t>
+            </w:pPr>
+            <w:r>
+              <w:rPr>
+                <w:rFonts w:ascii="Times New Roman" w:hAnsi="Times New Roman"/>
+                <w:sz w:val="24"/>
+                <w:szCs w:val="24"/>
+              </w:rPr>
+              <w:t>18</w:t>
+            </w:r>
+            <w:r>
+              <w:rPr>
+                <w:rFonts w:ascii="Times New Roman" w:hAnsi="Times New Roman"/>
+                <w:sz w:val="24"/>
+                <w:szCs w:val="24"/>
+              </w:rPr>
+              <w:t>/0</w:t>
+            </w:r>
+            <w:r>
+              <w:rPr>
+                <w:rFonts w:ascii="Times New Roman" w:hAnsi="Times New Roman"/>
+                <w:sz w:val="24"/>
+                <w:szCs w:val="24"/>
+              </w:rPr>
+              <w:t>4</w:t>
+            </w:r>
+            <w:r>
+              <w:rPr>
+                <w:rFonts w:ascii="Times New Roman" w:hAnsi="Times New Roman"/>
+                <w:sz w:val="24"/>
+                <w:szCs w:val="24"/>
+              </w:rPr>
+              <w:t>/2016</w:t>
             </w:r>
           </w:p>
         </w:tc>
@@ -3718,7 +3806,6 @@
                 <w:color w:val="auto"/>
                 <w:sz w:val="24"/>
                 <w:szCs w:val="24"/>
-                <w:highlight w:val="yellow"/>
               </w:rPr>
             </w:pPr>
             <w:r>
@@ -3727,9 +3814,16 @@
                 <w:color w:val="auto"/>
                 <w:sz w:val="24"/>
                 <w:szCs w:val="24"/>
-                <w:highlight w:val="yellow"/>
-              </w:rPr>
-              <w:t>Início do Projeto</w:t>
+              </w:rPr>
+              <w:t xml:space="preserve">Conclusão de </w:t>
+            </w:r>
+            <w:r>
+              <w:rPr>
+                <w:rFonts w:ascii="Times New Roman" w:hAnsi="Times New Roman" w:cs="Times New Roman"/>
+                <w:sz w:val="24"/>
+                <w:szCs w:val="24"/>
+              </w:rPr>
+              <w:t>todo o material publicitário.</w:t>
             </w:r>
           </w:p>
         </w:tc>
@@ -3740,18 +3834,30 @@
           <w:p>
             <w:pPr>
               <w:spacing w:before="80" w:line="360" w:lineRule="auto"/>
-              <w:rPr>
-                <w:highlight w:val="yellow"/>
-              </w:rPr>
-            </w:pPr>
-            <w:r>
-              <w:rPr>
-                <w:rFonts w:ascii="Times New Roman" w:hAnsi="Times New Roman"/>
-                <w:sz w:val="24"/>
-                <w:szCs w:val="24"/>
-                <w:highlight w:val="yellow"/>
-              </w:rPr>
-              <w:t>04/07/2016</w:t>
+            </w:pPr>
+            <w:r>
+              <w:rPr>
+                <w:rFonts w:ascii="Times New Roman" w:hAnsi="Times New Roman"/>
+                <w:sz w:val="24"/>
+                <w:szCs w:val="24"/>
+              </w:rPr>
+              <w:t>01</w:t>
+            </w:r>
+            <w:r>
+              <w:rPr>
+                <w:rFonts w:ascii="Times New Roman" w:hAnsi="Times New Roman"/>
+                <w:sz w:val="24"/>
+                <w:szCs w:val="24"/>
+              </w:rPr>
+              <w:t>/0</w:t>
+            </w:r>
+            <w:r>
+              <w:rPr>
+                <w:rFonts w:ascii="Times New Roman" w:hAnsi="Times New Roman"/>
+                <w:sz w:val="24"/>
+                <w:szCs w:val="24"/>
+              </w:rPr>
+              <w:t>8/2016</w:t>
             </w:r>
           </w:p>
         </w:tc>
@@ -3769,17 +3875,15 @@
                 <w:rFonts w:ascii="Times New Roman" w:hAnsi="Times New Roman" w:cs="Times New Roman"/>
                 <w:sz w:val="24"/>
                 <w:szCs w:val="24"/>
-                <w:highlight w:val="yellow"/>
-              </w:rPr>
-            </w:pPr>
-            <w:r>
-              <w:rPr>
-                <w:rFonts w:ascii="Times New Roman" w:hAnsi="Times New Roman" w:cs="Times New Roman"/>
-                <w:sz w:val="24"/>
-                <w:szCs w:val="24"/>
-                <w:highlight w:val="yellow"/>
-              </w:rPr>
-              <w:t>Início de execução do projeto</w:t>
+              </w:rPr>
+            </w:pPr>
+            <w:r>
+              <w:rPr>
+                <w:rFonts w:ascii="Times New Roman" w:hAnsi="Times New Roman" w:cs="Times New Roman"/>
+                <w:sz w:val="24"/>
+                <w:szCs w:val="24"/>
+              </w:rPr>
+              <w:t>Conclusão da feira Pet South American.</w:t>
             </w:r>
           </w:p>
         </w:tc>
@@ -3790,18 +3894,22 @@
           <w:p>
             <w:pPr>
               <w:spacing w:before="80" w:line="360" w:lineRule="auto"/>
-              <w:rPr>
-                <w:highlight w:val="yellow"/>
-              </w:rPr>
-            </w:pPr>
-            <w:r>
-              <w:rPr>
-                <w:rFonts w:ascii="Times New Roman" w:hAnsi="Times New Roman"/>
-                <w:sz w:val="24"/>
-                <w:szCs w:val="24"/>
-                <w:highlight w:val="yellow"/>
-              </w:rPr>
-              <w:t>18/07/2016</w:t>
+            </w:pPr>
+            <w:r>
+              <w:rPr>
+                <w:rFonts w:ascii="Times New Roman" w:hAnsi="Times New Roman"/>
+                <w:sz w:val="24"/>
+                <w:szCs w:val="24"/>
+              </w:rPr>
+              <w:t>01/09</w:t>
+            </w:r>
+            <w:r>
+              <w:rPr>
+                <w:rFonts w:ascii="Times New Roman" w:hAnsi="Times New Roman"/>
+                <w:sz w:val="24"/>
+                <w:szCs w:val="24"/>
+              </w:rPr>
+              <w:t>/2016</w:t>
             </w:r>
           </w:p>
         </w:tc>
@@ -3814,22 +3922,23 @@
           <w:p>
             <w:pPr>
               <w:pStyle w:val="Normal1"/>
+              <w:tabs>
+                <w:tab w:val="left" w:pos="6117"/>
+              </w:tabs>
               <w:spacing w:beforeLines="80" w:before="192" w:after="0" w:line="360" w:lineRule="auto"/>
               <w:rPr>
                 <w:rFonts w:ascii="Times New Roman" w:hAnsi="Times New Roman" w:cs="Times New Roman"/>
                 <w:sz w:val="24"/>
                 <w:szCs w:val="24"/>
-                <w:highlight w:val="yellow"/>
-              </w:rPr>
-            </w:pPr>
-            <w:r>
-              <w:rPr>
-                <w:rFonts w:ascii="Times New Roman" w:hAnsi="Times New Roman" w:cs="Times New Roman"/>
-                <w:sz w:val="24"/>
-                <w:szCs w:val="24"/>
-                <w:highlight w:val="yellow"/>
-              </w:rPr>
-              <w:t>Aprovação de todo o material publicitário.</w:t>
+              </w:rPr>
+            </w:pPr>
+            <w:r>
+              <w:rPr>
+                <w:rFonts w:ascii="Times New Roman" w:hAnsi="Times New Roman" w:cs="Times New Roman"/>
+                <w:sz w:val="24"/>
+                <w:szCs w:val="24"/>
+              </w:rPr>
+              <w:t>Encerramento do projeto.</w:t>
             </w:r>
           </w:p>
         </w:tc>
@@ -3840,240 +3949,38 @@
           <w:p>
             <w:pPr>
               <w:spacing w:before="80" w:line="360" w:lineRule="auto"/>
-              <w:rPr>
-                <w:highlight w:val="yellow"/>
-              </w:rPr>
-            </w:pPr>
-            <w:r>
-              <w:rPr>
-                <w:rFonts w:ascii="Times New Roman" w:hAnsi="Times New Roman"/>
-                <w:sz w:val="24"/>
-                <w:szCs w:val="24"/>
-                <w:highlight w:val="yellow"/>
-              </w:rPr>
-              <w:t>23/09/2016</w:t>
-            </w:r>
-          </w:p>
-        </w:tc>
-      </w:tr>
-      <w:tr>
-        <w:tc>
-          <w:tcPr>
-            <w:tcW w:w="7366" w:type="dxa"/>
-          </w:tcPr>
-          <w:p>
-            <w:pPr>
-              <w:pStyle w:val="Normal1"/>
-              <w:spacing w:beforeLines="80" w:before="192" w:after="0" w:line="360" w:lineRule="auto"/>
-              <w:rPr>
-                <w:rFonts w:ascii="Times New Roman" w:hAnsi="Times New Roman" w:cs="Times New Roman"/>
-                <w:sz w:val="24"/>
-                <w:szCs w:val="24"/>
-                <w:highlight w:val="yellow"/>
-              </w:rPr>
-            </w:pPr>
-            <w:r>
-              <w:rPr>
-                <w:rFonts w:ascii="Times New Roman" w:hAnsi="Times New Roman" w:cs="Times New Roman"/>
-                <w:sz w:val="24"/>
-                <w:szCs w:val="24"/>
-                <w:highlight w:val="yellow"/>
-              </w:rPr>
-              <w:t>Estande do evento Pet South American pronto</w:t>
-            </w:r>
-          </w:p>
-        </w:tc>
-        <w:tc>
-          <w:tcPr>
-            <w:tcW w:w="1695" w:type="dxa"/>
-          </w:tcPr>
-          <w:p>
-            <w:pPr>
-              <w:spacing w:before="80" w:line="360" w:lineRule="auto"/>
-              <w:rPr>
-                <w:rFonts w:ascii="Times New Roman" w:hAnsi="Times New Roman"/>
-                <w:sz w:val="24"/>
-                <w:szCs w:val="24"/>
-                <w:highlight w:val="yellow"/>
-              </w:rPr>
-            </w:pPr>
-            <w:r>
-              <w:rPr>
-                <w:rFonts w:ascii="Times New Roman" w:hAnsi="Times New Roman"/>
-                <w:sz w:val="24"/>
-                <w:szCs w:val="24"/>
-                <w:highlight w:val="yellow"/>
-              </w:rPr>
-              <w:t>24/09/2016</w:t>
-            </w:r>
-          </w:p>
-        </w:tc>
-      </w:tr>
-      <w:tr>
-        <w:tc>
-          <w:tcPr>
-            <w:tcW w:w="7366" w:type="dxa"/>
-          </w:tcPr>
-          <w:p>
-            <w:pPr>
-              <w:pStyle w:val="Normal1"/>
-              <w:spacing w:beforeLines="80" w:before="192" w:after="0" w:line="360" w:lineRule="auto"/>
-              <w:rPr>
-                <w:rFonts w:ascii="Times New Roman" w:hAnsi="Times New Roman" w:cs="Times New Roman"/>
-                <w:sz w:val="24"/>
-                <w:szCs w:val="24"/>
-                <w:highlight w:val="yellow"/>
-              </w:rPr>
-            </w:pPr>
-            <w:r>
-              <w:rPr>
-                <w:rFonts w:ascii="Times New Roman" w:hAnsi="Times New Roman" w:cs="Times New Roman"/>
-                <w:sz w:val="24"/>
-                <w:szCs w:val="24"/>
-                <w:highlight w:val="yellow"/>
-              </w:rPr>
-              <w:t>Dia do Evento</w:t>
-            </w:r>
-          </w:p>
-        </w:tc>
-        <w:tc>
-          <w:tcPr>
-            <w:tcW w:w="1695" w:type="dxa"/>
-          </w:tcPr>
-          <w:p>
-            <w:pPr>
-              <w:spacing w:before="80" w:line="360" w:lineRule="auto"/>
-              <w:rPr>
-                <w:rFonts w:ascii="Times New Roman" w:hAnsi="Times New Roman"/>
-                <w:sz w:val="24"/>
-                <w:szCs w:val="24"/>
-                <w:highlight w:val="yellow"/>
-              </w:rPr>
-            </w:pPr>
-            <w:r>
-              <w:rPr>
-                <w:rFonts w:ascii="Times New Roman" w:hAnsi="Times New Roman"/>
-                <w:sz w:val="24"/>
-                <w:szCs w:val="24"/>
-                <w:highlight w:val="yellow"/>
-              </w:rPr>
-              <w:t>08/10/2016</w:t>
-            </w:r>
-          </w:p>
-        </w:tc>
-      </w:tr>
-      <w:tr>
-        <w:tc>
-          <w:tcPr>
-            <w:tcW w:w="7366" w:type="dxa"/>
-          </w:tcPr>
-          <w:p>
-            <w:pPr>
-              <w:pStyle w:val="Normal1"/>
-              <w:spacing w:beforeLines="80" w:before="192" w:after="0" w:line="360" w:lineRule="auto"/>
-              <w:rPr>
-                <w:rFonts w:ascii="Times New Roman" w:hAnsi="Times New Roman" w:cs="Times New Roman"/>
-                <w:sz w:val="24"/>
-                <w:szCs w:val="24"/>
-                <w:highlight w:val="yellow"/>
-              </w:rPr>
-            </w:pPr>
-            <w:r>
-              <w:rPr>
-                <w:rFonts w:ascii="Times New Roman" w:hAnsi="Times New Roman" w:cs="Times New Roman"/>
-                <w:sz w:val="24"/>
-                <w:szCs w:val="24"/>
-                <w:highlight w:val="yellow"/>
-              </w:rPr>
-              <w:t>Início das campanhas direcionadas às clínicas pet.</w:t>
-            </w:r>
-          </w:p>
-        </w:tc>
-        <w:tc>
-          <w:tcPr>
-            <w:tcW w:w="1695" w:type="dxa"/>
-          </w:tcPr>
-          <w:p>
-            <w:pPr>
-              <w:spacing w:before="80" w:line="360" w:lineRule="auto"/>
-              <w:rPr>
-                <w:highlight w:val="yellow"/>
-              </w:rPr>
-            </w:pPr>
-            <w:r>
-              <w:rPr>
-                <w:rFonts w:ascii="Times New Roman" w:hAnsi="Times New Roman"/>
-                <w:sz w:val="24"/>
-                <w:szCs w:val="24"/>
-                <w:highlight w:val="yellow"/>
-              </w:rPr>
-              <w:t>10/10/2016</w:t>
-            </w:r>
-          </w:p>
-        </w:tc>
-      </w:tr>
-      <w:tr>
-        <w:tc>
-          <w:tcPr>
-            <w:tcW w:w="7366" w:type="dxa"/>
-          </w:tcPr>
-          <w:p>
-            <w:pPr>
-              <w:pStyle w:val="Normal1"/>
-              <w:spacing w:after="0" w:line="360" w:lineRule="auto"/>
-              <w:rPr>
-                <w:rFonts w:ascii="Times New Roman" w:hAnsi="Times New Roman" w:cs="Times New Roman"/>
-                <w:sz w:val="24"/>
-                <w:szCs w:val="24"/>
-                <w:highlight w:val="yellow"/>
-              </w:rPr>
-            </w:pPr>
-            <w:r>
-              <w:rPr>
-                <w:rFonts w:ascii="Times New Roman" w:hAnsi="Times New Roman" w:cs="Times New Roman"/>
-                <w:sz w:val="24"/>
-                <w:szCs w:val="24"/>
-                <w:highlight w:val="yellow"/>
-              </w:rPr>
-              <w:t>Encerramento do projeto.</w:t>
-            </w:r>
-          </w:p>
-        </w:tc>
-        <w:tc>
-          <w:tcPr>
-            <w:tcW w:w="1695" w:type="dxa"/>
-          </w:tcPr>
-          <w:p>
-            <w:pPr>
-              <w:spacing w:before="80" w:line="360" w:lineRule="auto"/>
-            </w:pPr>
-            <w:r>
-              <w:rPr>
-                <w:rFonts w:ascii="Times New Roman" w:hAnsi="Times New Roman"/>
-                <w:sz w:val="24"/>
-                <w:szCs w:val="24"/>
-                <w:highlight w:val="yellow"/>
-              </w:rPr>
-              <w:t>25/10/</w:t>
-            </w:r>
-            <w:commentRangeStart w:id="1"/>
-            <w:r>
-              <w:rPr>
-                <w:rFonts w:ascii="Times New Roman" w:hAnsi="Times New Roman"/>
-                <w:sz w:val="24"/>
-                <w:szCs w:val="24"/>
-                <w:highlight w:val="yellow"/>
-              </w:rPr>
-              <w:t>2016</w:t>
-            </w:r>
-            <w:commentRangeEnd w:id="1"/>
-            <w:r>
-              <w:rPr>
-                <w:rStyle w:val="Refdecomentrio"/>
-                <w:rFonts w:eastAsiaTheme="minorHAnsi" w:cstheme="minorBidi"/>
-                <w:lang w:eastAsia="en-US"/>
-              </w:rPr>
-              <w:commentReference w:id="1"/>
+            </w:pPr>
+            <w:r>
+              <w:rPr>
+                <w:rFonts w:ascii="Times New Roman" w:hAnsi="Times New Roman"/>
+                <w:sz w:val="24"/>
+                <w:szCs w:val="24"/>
+              </w:rPr>
+              <w:t>30</w:t>
+            </w:r>
+            <w:r>
+              <w:rPr>
+                <w:rFonts w:ascii="Times New Roman" w:hAnsi="Times New Roman"/>
+                <w:sz w:val="24"/>
+                <w:szCs w:val="24"/>
+              </w:rPr>
+              <w:t>/</w:t>
+            </w:r>
+            <w:r>
+              <w:rPr>
+                <w:rFonts w:ascii="Times New Roman" w:hAnsi="Times New Roman"/>
+                <w:sz w:val="24"/>
+                <w:szCs w:val="24"/>
+              </w:rPr>
+              <w:t>10</w:t>
+            </w:r>
+            <w:r>
+              <w:rPr>
+                <w:rFonts w:ascii="Times New Roman" w:hAnsi="Times New Roman"/>
+                <w:sz w:val="24"/>
+                <w:szCs w:val="24"/>
+              </w:rPr>
+              <w:t>/2016</w:t>
             </w:r>
           </w:p>
         </w:tc>
@@ -4089,28 +3996,6 @@
           <w:szCs w:val="24"/>
         </w:rPr>
       </w:pPr>
-    </w:p>
-    <w:p>
-      <w:pPr>
-        <w:spacing w:before="240" w:after="240" w:line="360" w:lineRule="auto"/>
-        <w:rPr>
-          <w:rFonts w:ascii="Times New Roman" w:hAnsi="Times New Roman" w:cs="Times New Roman"/>
-          <w:b/>
-          <w:sz w:val="24"/>
-          <w:szCs w:val="24"/>
-        </w:rPr>
-      </w:pPr>
-    </w:p>
-    <w:p>
-      <w:pPr>
-        <w:spacing w:before="240" w:after="240" w:line="360" w:lineRule="auto"/>
-        <w:rPr>
-          <w:rFonts w:ascii="Times New Roman" w:hAnsi="Times New Roman" w:cs="Times New Roman"/>
-          <w:b/>
-          <w:sz w:val="24"/>
-          <w:szCs w:val="24"/>
-        </w:rPr>
-      </w:pPr>
       <w:r>
         <w:rPr>
           <w:rFonts w:ascii="Times New Roman" w:hAnsi="Times New Roman" w:cs="Times New Roman"/>
@@ -4118,7 +4003,6 @@
           <w:sz w:val="24"/>
           <w:szCs w:val="24"/>
         </w:rPr>
-        <w:lastRenderedPageBreak/>
         <w:t xml:space="preserve">7. </w:t>
       </w:r>
       <w:r>
@@ -4295,7 +4179,16 @@
                 <w:sz w:val="24"/>
                 <w:szCs w:val="24"/>
               </w:rPr>
-              <w:t>serviço de banho e</w:t>
+              <w:t xml:space="preserve">serviço de </w:t>
+            </w:r>
+            <w:r>
+              <w:rPr>
+                <w:rFonts w:ascii="Times New Roman" w:hAnsi="Times New Roman" w:cs="Times New Roman"/>
+                <w:sz w:val="24"/>
+                <w:szCs w:val="24"/>
+              </w:rPr>
+              <w:lastRenderedPageBreak/>
+              <w:t>banho e</w:t>
             </w:r>
             <w:r>
               <w:rPr>
@@ -4330,6 +4223,7 @@
                 <w:sz w:val="24"/>
                 <w:szCs w:val="24"/>
               </w:rPr>
+              <w:lastRenderedPageBreak/>
               <w:t>Adoção da linha LifeDog pelas</w:t>
             </w:r>
             <w:r>
@@ -4410,6 +4304,7 @@
                 <w:sz w:val="24"/>
                 <w:szCs w:val="24"/>
               </w:rPr>
+              <w:lastRenderedPageBreak/>
               <w:t>Cumprir o</w:t>
             </w:r>
             <w:r>
@@ -4716,7 +4611,23 @@
                 <w:sz w:val="24"/>
                 <w:szCs w:val="24"/>
               </w:rPr>
-              <w:t xml:space="preserve"> de acordo com o requisito, dentro do prazo e orçamento</w:t>
+              <w:t xml:space="preserve"> de acordo com o requisito, dentro do prazo e </w:t>
+            </w:r>
+            <w:r>
+              <w:rPr>
+                <w:rFonts w:ascii="Times New Roman" w:hAnsi="Times New Roman" w:cs="Times New Roman"/>
+                <w:sz w:val="24"/>
+                <w:szCs w:val="24"/>
+              </w:rPr>
+              <w:t xml:space="preserve">do </w:t>
+            </w:r>
+            <w:r>
+              <w:rPr>
+                <w:rFonts w:ascii="Times New Roman" w:hAnsi="Times New Roman" w:cs="Times New Roman"/>
+                <w:sz w:val="24"/>
+                <w:szCs w:val="24"/>
+              </w:rPr>
+              <w:t>orçamento</w:t>
             </w:r>
             <w:r>
               <w:rPr>
@@ -4751,7 +4662,23 @@
                 <w:sz w:val="24"/>
                 <w:szCs w:val="24"/>
               </w:rPr>
-              <w:t>Todo o material publicitário, o que inclui banners, totens, adesivos, anúncios de revistas e publicações em rede social (Facebook), devem ser aprovados pela equipe de marketing do projeto antes de serem divulgados.</w:t>
+              <w:t>Todo o material publicitário, o que inclui banners, totens, adesivos</w:t>
+            </w:r>
+            <w:r>
+              <w:rPr>
+                <w:rFonts w:ascii="Times New Roman" w:hAnsi="Times New Roman" w:cs="Times New Roman"/>
+                <w:sz w:val="24"/>
+                <w:szCs w:val="24"/>
+              </w:rPr>
+              <w:t xml:space="preserve"> para estande</w:t>
+            </w:r>
+            <w:r>
+              <w:rPr>
+                <w:rFonts w:ascii="Times New Roman" w:hAnsi="Times New Roman" w:cs="Times New Roman"/>
+                <w:sz w:val="24"/>
+                <w:szCs w:val="24"/>
+              </w:rPr>
+              <w:t>, anúncios de revistas e publicações em rede social (Facebook), devem ser aprovados pela equipe de marketing do projeto antes de serem divulgados.</w:t>
             </w:r>
           </w:p>
           <w:p>
@@ -4770,7 +4697,23 @@
                 <w:sz w:val="24"/>
                 <w:szCs w:val="24"/>
               </w:rPr>
-              <w:t>Anúncios para publicação em revistas devem ser claros, linguagem simples, originais e conter apresentação sintética do produto.</w:t>
+              <w:t xml:space="preserve">Anúncios para publicação em revistas devem ser claros, linguagem simples, originais e conter apresentação </w:t>
+            </w:r>
+            <w:r>
+              <w:rPr>
+                <w:rFonts w:ascii="Times New Roman" w:hAnsi="Times New Roman" w:cs="Times New Roman"/>
+                <w:sz w:val="24"/>
+                <w:szCs w:val="24"/>
+              </w:rPr>
+              <w:t>sucinta</w:t>
+            </w:r>
+            <w:r>
+              <w:rPr>
+                <w:rFonts w:ascii="Times New Roman" w:hAnsi="Times New Roman" w:cs="Times New Roman"/>
+                <w:sz w:val="24"/>
+                <w:szCs w:val="24"/>
+              </w:rPr>
+              <w:t xml:space="preserve"> do produto.</w:t>
             </w:r>
           </w:p>
           <w:p>
@@ -4806,17 +4749,6 @@
           <w:szCs w:val="24"/>
         </w:rPr>
       </w:pPr>
-    </w:p>
-    <w:p>
-      <w:pPr>
-        <w:spacing w:after="160" w:line="259" w:lineRule="auto"/>
-        <w:rPr>
-          <w:rFonts w:ascii="Times New Roman" w:hAnsi="Times New Roman" w:cs="Times New Roman"/>
-          <w:b/>
-          <w:sz w:val="24"/>
-          <w:szCs w:val="24"/>
-        </w:rPr>
-      </w:pPr>
       <w:r>
         <w:rPr>
           <w:rFonts w:ascii="Times New Roman" w:hAnsi="Times New Roman" w:cs="Times New Roman"/>
@@ -4824,27 +4756,6 @@
           <w:sz w:val="24"/>
           <w:szCs w:val="24"/>
         </w:rPr>
-        <w:br w:type="page"/>
-      </w:r>
-    </w:p>
-    <w:p>
-      <w:pPr>
-        <w:spacing w:before="240" w:after="240" w:line="360" w:lineRule="auto"/>
-        <w:rPr>
-          <w:rFonts w:ascii="Times New Roman" w:hAnsi="Times New Roman" w:cs="Times New Roman"/>
-          <w:b/>
-          <w:sz w:val="24"/>
-          <w:szCs w:val="24"/>
-        </w:rPr>
-      </w:pPr>
-      <w:r>
-        <w:rPr>
-          <w:rFonts w:ascii="Times New Roman" w:hAnsi="Times New Roman" w:cs="Times New Roman"/>
-          <w:b/>
-          <w:sz w:val="24"/>
-          <w:szCs w:val="24"/>
-        </w:rPr>
-        <w:lastRenderedPageBreak/>
         <w:t>9</w:t>
       </w:r>
       <w:r>
@@ -5049,6 +4960,7 @@
                 <w:sz w:val="24"/>
                 <w:szCs w:val="24"/>
               </w:rPr>
+              <w:lastRenderedPageBreak/>
               <w:t>Gerenciar os compromissos contratuais para realizá-los em tempo, dentro do orçamento e</w:t>
             </w:r>
             <w:r>
@@ -5245,6 +5157,7 @@
                 <w:sz w:val="24"/>
                 <w:szCs w:val="24"/>
               </w:rPr>
+              <w:lastRenderedPageBreak/>
               <w:t>Decisões sobre recursos humanos</w:t>
             </w:r>
           </w:p>
@@ -5421,7 +5334,6 @@
                 <w:sz w:val="24"/>
                 <w:szCs w:val="24"/>
               </w:rPr>
-              <w:lastRenderedPageBreak/>
               <w:t>Gerenciamento e variação de orçamento</w:t>
             </w:r>
           </w:p>
@@ -5594,6 +5506,7 @@
                 <w:sz w:val="24"/>
                 <w:szCs w:val="24"/>
               </w:rPr>
+              <w:lastRenderedPageBreak/>
               <w:t xml:space="preserve">Autoridade para dirigir ações de monitoração de atividades referentes a, tempo, custo, risco, performance e qualidade de forma a garantir que todos problemas </w:t>
             </w:r>
             <w:r>
@@ -7052,7 +6965,7 @@
     </w:p>
     <w:p/>
     <w:sectPr>
-      <w:headerReference w:type="default" r:id="rId10"/>
+      <w:headerReference w:type="default" r:id="rId8"/>
       <w:pgSz w:w="11906" w:h="16838"/>
       <w:pgMar w:top="1701" w:right="1134" w:bottom="1134" w:left="1701" w:header="708" w:footer="708" w:gutter="0"/>
       <w:cols w:space="708"/>
@@ -7060,38 +6973,6 @@
     </w:sectPr>
   </w:body>
 </w:document>
-</file>
-
-<file path=word/comments.xml><?xml version="1.0" encoding="utf-8"?>
-<w:comments xmlns:wpc="http://schemas.microsoft.com/office/word/2010/wordprocessingCanvas" xmlns:mc="http://schemas.openxmlformats.org/markup-compatibility/2006" xmlns:o="urn:schemas-microsoft-com:office:office" xmlns:r="http://schemas.openxmlformats.org/officeDocument/2006/relationships" xmlns:m="http://schemas.openxmlformats.org/officeDocument/2006/math" xmlns:v="urn:schemas-microsoft-com:vml" xmlns:wp14="http://schemas.microsoft.com/office/word/2010/wordprocessingDrawing" xmlns:wp="http://schemas.openxmlformats.org/drawingml/2006/wordprocessingDrawing" xmlns:w10="urn:schemas-microsoft-com:office:word" xmlns:w="http://schemas.openxmlformats.org/wordprocessingml/2006/main" xmlns:w14="http://schemas.microsoft.com/office/word/2010/wordml" xmlns:w15="http://schemas.microsoft.com/office/word/2012/wordml" xmlns:wpg="http://schemas.microsoft.com/office/word/2010/wordprocessingGroup" xmlns:wpi="http://schemas.microsoft.com/office/word/2010/wordprocessingInk" xmlns:wne="http://schemas.microsoft.com/office/word/2006/wordml" xmlns:wps="http://schemas.microsoft.com/office/word/2010/wordprocessingShape" mc:Ignorable="w14 w15 wp14">
-  <w:comment w:id="1" w:author="E2P" w:date="2015-11-16T21:23:00Z" w:initials="E">
-    <w:p>
-      <w:pPr>
-        <w:pStyle w:val="Textodecomentrio"/>
-      </w:pPr>
-      <w:r>
-        <w:rPr>
-          <w:rStyle w:val="Refdecomentrio"/>
-        </w:rPr>
-        <w:annotationRef/>
-      </w:r>
-      <w:r>
-        <w:t>Colocar conforme EAP</w:t>
-      </w:r>
-    </w:p>
-    <w:p>
-      <w:pPr>
-        <w:pStyle w:val="Textodecomentrio"/>
-      </w:pPr>
-    </w:p>
-  </w:comment>
-</w:comments>
-</file>
-
-<file path=word/commentsExtended.xml><?xml version="1.0" encoding="utf-8"?>
-<w15:commentsEx xmlns:wpc="http://schemas.microsoft.com/office/word/2010/wordprocessingCanvas" xmlns:mc="http://schemas.openxmlformats.org/markup-compatibility/2006" xmlns:o="urn:schemas-microsoft-com:office:office" xmlns:r="http://schemas.openxmlformats.org/officeDocument/2006/relationships" xmlns:m="http://schemas.openxmlformats.org/officeDocument/2006/math" xmlns:v="urn:schemas-microsoft-com:vml" xmlns:wp14="http://schemas.microsoft.com/office/word/2010/wordprocessingDrawing" xmlns:wp="http://schemas.openxmlformats.org/drawingml/2006/wordprocessingDrawing" xmlns:w10="urn:schemas-microsoft-com:office:word" xmlns:w="http://schemas.openxmlformats.org/wordprocessingml/2006/main" xmlns:w14="http://schemas.microsoft.com/office/word/2010/wordml" xmlns:w15="http://schemas.microsoft.com/office/word/2012/wordml" xmlns:wpg="http://schemas.microsoft.com/office/word/2010/wordprocessingGroup" xmlns:wpi="http://schemas.microsoft.com/office/word/2010/wordprocessingInk" xmlns:wne="http://schemas.microsoft.com/office/word/2006/wordml" xmlns:wps="http://schemas.microsoft.com/office/word/2010/wordprocessingShape" mc:Ignorable="w14 w15 wp14">
-  <w15:commentEx w15:paraId="53ED66E0" w15:done="0"/>
-</w15:commentsEx>
 </file>
 
 <file path=word/endnotes.xml><?xml version="1.0" encoding="utf-8"?>
@@ -8681,6 +8562,92 @@
     </w:lvl>
   </w:abstractNum>
   <w:abstractNum w:abstractNumId="14" w15:restartNumberingAfterBreak="0">
+    <w:nsid w:val="63046114"/>
+    <w:multiLevelType w:val="hybridMultilevel"/>
+    <w:tmpl w:val="ED58D94E"/>
+    <w:lvl w:ilvl="0" w:tplc="0416000F">
+      <w:start w:val="1"/>
+      <w:numFmt w:val="decimal"/>
+      <w:lvlText w:val="%1."/>
+      <w:lvlJc w:val="left"/>
+      <w:pPr>
+        <w:ind w:left="720" w:hanging="360"/>
+      </w:pPr>
+    </w:lvl>
+    <w:lvl w:ilvl="1" w:tplc="04160019" w:tentative="1">
+      <w:start w:val="1"/>
+      <w:numFmt w:val="lowerLetter"/>
+      <w:lvlText w:val="%2."/>
+      <w:lvlJc w:val="left"/>
+      <w:pPr>
+        <w:ind w:left="1440" w:hanging="360"/>
+      </w:pPr>
+    </w:lvl>
+    <w:lvl w:ilvl="2" w:tplc="0416001B" w:tentative="1">
+      <w:start w:val="1"/>
+      <w:numFmt w:val="lowerRoman"/>
+      <w:lvlText w:val="%3."/>
+      <w:lvlJc w:val="right"/>
+      <w:pPr>
+        <w:ind w:left="2160" w:hanging="180"/>
+      </w:pPr>
+    </w:lvl>
+    <w:lvl w:ilvl="3" w:tplc="0416000F" w:tentative="1">
+      <w:start w:val="1"/>
+      <w:numFmt w:val="decimal"/>
+      <w:lvlText w:val="%4."/>
+      <w:lvlJc w:val="left"/>
+      <w:pPr>
+        <w:ind w:left="2880" w:hanging="360"/>
+      </w:pPr>
+    </w:lvl>
+    <w:lvl w:ilvl="4" w:tplc="04160019" w:tentative="1">
+      <w:start w:val="1"/>
+      <w:numFmt w:val="lowerLetter"/>
+      <w:lvlText w:val="%5."/>
+      <w:lvlJc w:val="left"/>
+      <w:pPr>
+        <w:ind w:left="3600" w:hanging="360"/>
+      </w:pPr>
+    </w:lvl>
+    <w:lvl w:ilvl="5" w:tplc="0416001B" w:tentative="1">
+      <w:start w:val="1"/>
+      <w:numFmt w:val="lowerRoman"/>
+      <w:lvlText w:val="%6."/>
+      <w:lvlJc w:val="right"/>
+      <w:pPr>
+        <w:ind w:left="4320" w:hanging="180"/>
+      </w:pPr>
+    </w:lvl>
+    <w:lvl w:ilvl="6" w:tplc="0416000F" w:tentative="1">
+      <w:start w:val="1"/>
+      <w:numFmt w:val="decimal"/>
+      <w:lvlText w:val="%7."/>
+      <w:lvlJc w:val="left"/>
+      <w:pPr>
+        <w:ind w:left="5040" w:hanging="360"/>
+      </w:pPr>
+    </w:lvl>
+    <w:lvl w:ilvl="7" w:tplc="04160019" w:tentative="1">
+      <w:start w:val="1"/>
+      <w:numFmt w:val="lowerLetter"/>
+      <w:lvlText w:val="%8."/>
+      <w:lvlJc w:val="left"/>
+      <w:pPr>
+        <w:ind w:left="5760" w:hanging="360"/>
+      </w:pPr>
+    </w:lvl>
+    <w:lvl w:ilvl="8" w:tplc="0416001B" w:tentative="1">
+      <w:start w:val="1"/>
+      <w:numFmt w:val="lowerRoman"/>
+      <w:lvlText w:val="%9."/>
+      <w:lvlJc w:val="right"/>
+      <w:pPr>
+        <w:ind w:left="6480" w:hanging="180"/>
+      </w:pPr>
+    </w:lvl>
+  </w:abstractNum>
+  <w:abstractNum w:abstractNumId="15" w15:restartNumberingAfterBreak="0">
     <w:nsid w:val="636C0071"/>
     <w:multiLevelType w:val="hybridMultilevel"/>
     <w:tmpl w:val="2B9454EE"/>
@@ -8766,7 +8733,7 @@
       </w:pPr>
     </w:lvl>
   </w:abstractNum>
-  <w:abstractNum w:abstractNumId="15" w15:restartNumberingAfterBreak="0">
+  <w:abstractNum w:abstractNumId="16" w15:restartNumberingAfterBreak="0">
     <w:nsid w:val="700963C8"/>
     <w:multiLevelType w:val="hybridMultilevel"/>
     <w:tmpl w:val="7F08D636"/>
@@ -8852,7 +8819,7 @@
       </w:pPr>
     </w:lvl>
   </w:abstractNum>
-  <w:abstractNum w:abstractNumId="16" w15:restartNumberingAfterBreak="0">
+  <w:abstractNum w:abstractNumId="17" w15:restartNumberingAfterBreak="0">
     <w:nsid w:val="71267EA2"/>
     <w:multiLevelType w:val="hybridMultilevel"/>
     <w:tmpl w:val="E28A500A"/>
@@ -8938,7 +8905,7 @@
       </w:pPr>
     </w:lvl>
   </w:abstractNum>
-  <w:abstractNum w:abstractNumId="17" w15:restartNumberingAfterBreak="0">
+  <w:abstractNum w:abstractNumId="18" w15:restartNumberingAfterBreak="0">
     <w:nsid w:val="7A375023"/>
     <w:multiLevelType w:val="hybridMultilevel"/>
     <w:tmpl w:val="444EC836"/>
@@ -9024,7 +8991,7 @@
       </w:pPr>
     </w:lvl>
   </w:abstractNum>
-  <w:abstractNum w:abstractNumId="18" w15:restartNumberingAfterBreak="0">
+  <w:abstractNum w:abstractNumId="19" w15:restartNumberingAfterBreak="0">
     <w:nsid w:val="7AFC6F29"/>
     <w:multiLevelType w:val="hybridMultilevel"/>
     <w:tmpl w:val="7A00DE1A"/>
@@ -9144,10 +9111,10 @@
     <w:abstractNumId w:val="9"/>
   </w:num>
   <w:num w:numId="3">
-    <w:abstractNumId w:val="16"/>
+    <w:abstractNumId w:val="17"/>
   </w:num>
   <w:num w:numId="4">
-    <w:abstractNumId w:val="18"/>
+    <w:abstractNumId w:val="19"/>
   </w:num>
   <w:num w:numId="5">
     <w:abstractNumId w:val="13"/>
@@ -9177,7 +9144,7 @@
     <w:abstractNumId w:val="0"/>
   </w:num>
   <w:num w:numId="14">
-    <w:abstractNumId w:val="17"/>
+    <w:abstractNumId w:val="18"/>
   </w:num>
   <w:num w:numId="15">
     <w:abstractNumId w:val="3"/>
@@ -9186,23 +9153,18 @@
     <w:abstractNumId w:val="6"/>
   </w:num>
   <w:num w:numId="17">
-    <w:abstractNumId w:val="14"/>
+    <w:abstractNumId w:val="15"/>
   </w:num>
   <w:num w:numId="18">
     <w:abstractNumId w:val="7"/>
   </w:num>
   <w:num w:numId="19">
-    <w:abstractNumId w:val="15"/>
+    <w:abstractNumId w:val="16"/>
+  </w:num>
+  <w:num w:numId="20">
+    <w:abstractNumId w:val="14"/>
   </w:num>
 </w:numbering>
-</file>
-
-<file path=word/people.xml><?xml version="1.0" encoding="utf-8"?>
-<w15:people xmlns:wpc="http://schemas.microsoft.com/office/word/2010/wordprocessingCanvas" xmlns:mc="http://schemas.openxmlformats.org/markup-compatibility/2006" xmlns:o="urn:schemas-microsoft-com:office:office" xmlns:r="http://schemas.openxmlformats.org/officeDocument/2006/relationships" xmlns:m="http://schemas.openxmlformats.org/officeDocument/2006/math" xmlns:v="urn:schemas-microsoft-com:vml" xmlns:wp14="http://schemas.microsoft.com/office/word/2010/wordprocessingDrawing" xmlns:wp="http://schemas.openxmlformats.org/drawingml/2006/wordprocessingDrawing" xmlns:w10="urn:schemas-microsoft-com:office:word" xmlns:w="http://schemas.openxmlformats.org/wordprocessingml/2006/main" xmlns:w14="http://schemas.microsoft.com/office/word/2010/wordml" xmlns:w15="http://schemas.microsoft.com/office/word/2012/wordml" xmlns:wpg="http://schemas.microsoft.com/office/word/2010/wordprocessingGroup" xmlns:wpi="http://schemas.microsoft.com/office/word/2010/wordprocessingInk" xmlns:wne="http://schemas.microsoft.com/office/word/2006/wordml" xmlns:wps="http://schemas.microsoft.com/office/word/2010/wordprocessingShape" mc:Ignorable="w14 w15 wp14">
-  <w15:person w15:author="E2P">
-    <w15:presenceInfo w15:providerId="None" w15:userId="E2P"/>
-  </w15:person>
-</w15:people>
 </file>
 
 <file path=word/styles.xml><?xml version="1.0" encoding="utf-8"?>
@@ -10154,7 +10116,7 @@
 </file>
 
 <file path=customXml/itemProps1.xml><?xml version="1.0" encoding="utf-8"?>
-<ds:datastoreItem xmlns:ds="http://schemas.openxmlformats.org/officeDocument/2006/customXml" ds:itemID="{8527B26E-5F60-4B21-8003-133F0E513957}">
+<ds:datastoreItem xmlns:ds="http://schemas.openxmlformats.org/officeDocument/2006/customXml" ds:itemID="{5643186C-3261-4CB4-BD8E-97780A6B933E}">
   <ds:schemaRefs>
     <ds:schemaRef ds:uri="http://schemas.openxmlformats.org/officeDocument/2006/bibliography"/>
   </ds:schemaRefs>

</xml_diff>

<commit_message>
Declaração, termo de abertura e  Partes Interessadas
</commit_message>
<xml_diff>
--- a/DOC TCC/TERMO DE ABERTURA/Termo de Abertura.docx
+++ b/DOC TCC/TERMO DE ABERTURA/Termo de Abertura.docx
@@ -1368,20 +1368,38 @@
           <w:p>
             <w:pPr>
               <w:pStyle w:val="PargrafodaLista"/>
+              <w:spacing w:after="240" w:line="360" w:lineRule="auto"/>
               <w:ind w:left="0"/>
-              <w:rPr>
-                <w:rFonts w:ascii="Times New Roman" w:hAnsi="Times New Roman"/>
-                <w:sz w:val="24"/>
-                <w:szCs w:val="24"/>
-              </w:rPr>
-            </w:pPr>
-            <w:r>
-              <w:rPr>
-                <w:rFonts w:ascii="Times New Roman" w:hAnsi="Times New Roman"/>
-                <w:sz w:val="24"/>
-                <w:szCs w:val="24"/>
-              </w:rPr>
-              <w:t xml:space="preserve">Tipo de divulgação </w:t>
+              <w:contextualSpacing w:val="0"/>
+              <w:rPr>
+                <w:rFonts w:ascii="Times New Roman" w:hAnsi="Times New Roman"/>
+                <w:sz w:val="24"/>
+                <w:szCs w:val="24"/>
+              </w:rPr>
+            </w:pPr>
+            <w:r>
+              <w:rPr>
+                <w:rFonts w:ascii="Times New Roman" w:hAnsi="Times New Roman"/>
+                <w:sz w:val="24"/>
+                <w:szCs w:val="24"/>
+              </w:rPr>
+              <w:t>Tipo de divulgação</w:t>
+            </w:r>
+            <w:r>
+              <w:rPr>
+                <w:rFonts w:ascii="Times New Roman" w:hAnsi="Times New Roman"/>
+                <w:sz w:val="24"/>
+                <w:szCs w:val="24"/>
+              </w:rPr>
+              <w:t>:</w:t>
+            </w:r>
+            <w:r>
+              <w:rPr>
+                <w:rFonts w:ascii="Times New Roman" w:hAnsi="Times New Roman"/>
+                <w:sz w:val="24"/>
+                <w:szCs w:val="24"/>
+              </w:rPr>
+              <w:t xml:space="preserve"> </w:t>
             </w:r>
           </w:p>
           <w:p>
@@ -1404,7 +1422,15 @@
                 <w:sz w:val="24"/>
                 <w:szCs w:val="24"/>
               </w:rPr>
-              <w:t>Divulgação em capa dupla</w:t>
+              <w:t>Anúncio</w:t>
+            </w:r>
+            <w:r>
+              <w:rPr>
+                <w:rFonts w:ascii="Times New Roman" w:hAnsi="Times New Roman"/>
+                <w:sz w:val="24"/>
+                <w:szCs w:val="24"/>
+              </w:rPr>
+              <w:t xml:space="preserve"> em capa dupla</w:t>
             </w:r>
             <w:r>
               <w:rPr>
@@ -1576,6 +1602,7 @@
                 <w:sz w:val="24"/>
                 <w:szCs w:val="24"/>
               </w:rPr>
+              <w:lastRenderedPageBreak/>
               <w:t>Banners, adesivo e totem (todos coloridos)</w:t>
             </w:r>
           </w:p>
@@ -1594,7 +1621,6 @@
                 <w:sz w:val="24"/>
                 <w:szCs w:val="24"/>
               </w:rPr>
-              <w:lastRenderedPageBreak/>
               <w:t>Serão 201</w:t>
             </w:r>
             <w:r>
@@ -1653,6 +1679,7 @@
               </w:rPr>
               <w:t xml:space="preserve">1,0 </w:t>
             </w:r>
+            <w:proofErr w:type="gramStart"/>
             <w:r>
               <w:rPr>
                 <w:rFonts w:ascii="Times New Roman" w:hAnsi="Times New Roman"/>
@@ -1661,6 +1688,7 @@
               </w:rPr>
               <w:t>x</w:t>
             </w:r>
+            <w:proofErr w:type="gramEnd"/>
             <w:r>
               <w:rPr>
                 <w:rFonts w:ascii="Times New Roman" w:hAnsi="Times New Roman"/>
@@ -1767,6 +1795,7 @@
               </w:rPr>
               <w:t xml:space="preserve">0,90 </w:t>
             </w:r>
+            <w:proofErr w:type="gramStart"/>
             <w:r>
               <w:rPr>
                 <w:rFonts w:ascii="Times New Roman" w:hAnsi="Times New Roman"/>
@@ -1775,6 +1804,7 @@
               </w:rPr>
               <w:t>x</w:t>
             </w:r>
+            <w:proofErr w:type="gramEnd"/>
             <w:r>
               <w:rPr>
                 <w:rFonts w:ascii="Times New Roman" w:hAnsi="Times New Roman"/>
@@ -1905,6 +1935,7 @@
               </w:rPr>
               <w:t xml:space="preserve">3,20 </w:t>
             </w:r>
+            <w:proofErr w:type="gramStart"/>
             <w:r>
               <w:rPr>
                 <w:rFonts w:ascii="Times New Roman" w:hAnsi="Times New Roman"/>
@@ -1913,6 +1944,7 @@
               </w:rPr>
               <w:t>x</w:t>
             </w:r>
+            <w:proofErr w:type="gramEnd"/>
             <w:r>
               <w:rPr>
                 <w:rFonts w:ascii="Times New Roman" w:hAnsi="Times New Roman"/>
@@ -1940,6 +1972,15 @@
                 <w:szCs w:val="24"/>
               </w:rPr>
             </w:pPr>
+            <w:r>
+              <w:rPr>
+                <w:rFonts w:ascii="Times New Roman" w:hAnsi="Times New Roman"/>
+                <w:b/>
+                <w:sz w:val="24"/>
+                <w:szCs w:val="24"/>
+              </w:rPr>
+              <w:t xml:space="preserve">Página no </w:t>
+            </w:r>
             <w:r>
               <w:rPr>
                 <w:rFonts w:ascii="Times New Roman" w:hAnsi="Times New Roman"/>
@@ -2333,6 +2374,7 @@
           </w:p>
           <w:p>
             <w:pPr>
+              <w:spacing w:after="240" w:line="360" w:lineRule="auto"/>
               <w:rPr>
                 <w:rFonts w:ascii="Times New Roman" w:hAnsi="Times New Roman"/>
                 <w:sz w:val="24"/>
@@ -2423,8 +2465,18 @@
                 <w:sz w:val="24"/>
                 <w:szCs w:val="24"/>
               </w:rPr>
-              <w:t>3,2 x</w:t>
-            </w:r>
+              <w:t xml:space="preserve">3,2 </w:t>
+            </w:r>
+            <w:proofErr w:type="gramStart"/>
+            <w:r>
+              <w:rPr>
+                <w:rFonts w:ascii="Times New Roman" w:hAnsi="Times New Roman"/>
+                <w:sz w:val="24"/>
+                <w:szCs w:val="24"/>
+              </w:rPr>
+              <w:t>x</w:t>
+            </w:r>
+            <w:proofErr w:type="gramEnd"/>
             <w:r>
               <w:rPr>
                 <w:rFonts w:ascii="Times New Roman" w:hAnsi="Times New Roman"/>
@@ -2510,6 +2562,7 @@
                 <w:sz w:val="24"/>
                 <w:szCs w:val="24"/>
               </w:rPr>
+              <w:lastRenderedPageBreak/>
               <w:t xml:space="preserve">Adesivagem na parede principal do </w:t>
             </w:r>
             <w:r>
@@ -2588,7 +2641,6 @@
                 <w:sz w:val="24"/>
                 <w:szCs w:val="24"/>
               </w:rPr>
-              <w:lastRenderedPageBreak/>
               <w:t>Estojo contendo amostras da linha LifeDog.</w:t>
             </w:r>
           </w:p>
@@ -2683,11 +2735,10 @@
               </w:rPr>
               <w:t>Presença dos cachorros modelos durante um período do evento.</w:t>
             </w:r>
-            <w:bookmarkStart w:id="0" w:name="_GoBack"/>
-            <w:bookmarkEnd w:id="0"/>
-          </w:p>
-          <w:p>
-            <w:pPr>
+          </w:p>
+          <w:p>
+            <w:pPr>
+              <w:spacing w:after="240" w:line="360" w:lineRule="auto"/>
               <w:rPr>
                 <w:rFonts w:ascii="Times New Roman" w:hAnsi="Times New Roman"/>
                 <w:sz w:val="24"/>
@@ -2892,23 +2943,7 @@
                 <w:sz w:val="24"/>
                 <w:szCs w:val="24"/>
               </w:rPr>
-              <w:t>Preço</w:t>
-            </w:r>
-            <w:r>
-              <w:rPr>
-                <w:rFonts w:ascii="Times New Roman" w:hAnsi="Times New Roman"/>
-                <w:sz w:val="24"/>
-                <w:szCs w:val="24"/>
-              </w:rPr>
-              <w:t xml:space="preserve">: </w:t>
-            </w:r>
-            <w:r>
-              <w:rPr>
-                <w:rFonts w:ascii="Times New Roman" w:hAnsi="Times New Roman"/>
-                <w:sz w:val="24"/>
-                <w:szCs w:val="24"/>
-              </w:rPr>
-              <w:t>definição do preço final da linha de produtos LifeDog.</w:t>
+              <w:t>Preço: definição do preço final da linha de produtos LifeDog.</w:t>
             </w:r>
           </w:p>
           <w:p>
@@ -2931,23 +2966,7 @@
                 <w:sz w:val="24"/>
                 <w:szCs w:val="24"/>
               </w:rPr>
-              <w:t>Praça</w:t>
-            </w:r>
-            <w:r>
-              <w:rPr>
-                <w:rFonts w:ascii="Times New Roman" w:hAnsi="Times New Roman"/>
-                <w:sz w:val="24"/>
-                <w:szCs w:val="24"/>
-              </w:rPr>
-              <w:t xml:space="preserve">: </w:t>
-            </w:r>
-            <w:r>
-              <w:rPr>
-                <w:rFonts w:ascii="Times New Roman" w:hAnsi="Times New Roman"/>
-                <w:sz w:val="24"/>
-                <w:szCs w:val="24"/>
-              </w:rPr>
-              <w:t xml:space="preserve">não será definido o local que o produto LifeDog estará disponibilizado e distribuído. </w:t>
+              <w:t xml:space="preserve">Praça: não será definido o local que o produto LifeDog estará disponibilizado e distribuído. </w:t>
             </w:r>
           </w:p>
           <w:p>
@@ -2970,23 +2989,7 @@
                 <w:sz w:val="24"/>
                 <w:szCs w:val="24"/>
               </w:rPr>
-              <w:t>Produto</w:t>
-            </w:r>
-            <w:r>
-              <w:rPr>
-                <w:rFonts w:ascii="Times New Roman" w:hAnsi="Times New Roman"/>
-                <w:sz w:val="24"/>
-                <w:szCs w:val="24"/>
-              </w:rPr>
-              <w:t xml:space="preserve">: </w:t>
-            </w:r>
-            <w:r>
-              <w:rPr>
-                <w:rFonts w:ascii="Times New Roman" w:hAnsi="Times New Roman"/>
-                <w:sz w:val="24"/>
-                <w:szCs w:val="24"/>
-              </w:rPr>
-              <w:t>não serão definidas as características e atributos da linha LifeDog.</w:t>
+              <w:t>Produto: não serão definidas as características e atributos da linha LifeDog.</w:t>
             </w:r>
           </w:p>
           <w:p>
@@ -3009,23 +3012,7 @@
                 <w:sz w:val="24"/>
                 <w:szCs w:val="24"/>
               </w:rPr>
-              <w:t>Promoção</w:t>
-            </w:r>
-            <w:r>
-              <w:rPr>
-                <w:rFonts w:ascii="Times New Roman" w:hAnsi="Times New Roman"/>
-                <w:sz w:val="24"/>
-                <w:szCs w:val="24"/>
-              </w:rPr>
-              <w:t xml:space="preserve">: </w:t>
-            </w:r>
-            <w:r>
-              <w:rPr>
-                <w:rFonts w:ascii="Times New Roman" w:hAnsi="Times New Roman"/>
-                <w:sz w:val="24"/>
-                <w:szCs w:val="24"/>
-              </w:rPr>
-              <w:t>não estão inclusos os seguintes itens: relações públicas, marketing direto e força de vendas.</w:t>
+              <w:t>Promoção: não estão inclusos os seguintes itens: relações públicas, marketing direto e força de vendas.</w:t>
             </w:r>
           </w:p>
           <w:p>
@@ -3094,15 +3081,7 @@
                 <w:sz w:val="24"/>
                 <w:szCs w:val="24"/>
               </w:rPr>
-              <w:t>Treinamento e custo com os profissionais que estarão no stand (veterinários, auxiliares dos veterinários e demais profissionais de Glad Hund)</w:t>
-            </w:r>
-            <w:r>
-              <w:rPr>
-                <w:rFonts w:ascii="Times New Roman" w:hAnsi="Times New Roman"/>
-                <w:sz w:val="24"/>
-                <w:szCs w:val="24"/>
-              </w:rPr>
-              <w:t>.</w:t>
+              <w:t>Treinamento para os expositores (veterinários, profissionais de marketing e auxiliares de veterinários) durante a feira Pet South American.</w:t>
             </w:r>
           </w:p>
           <w:p>
@@ -3112,7 +3091,9 @@
                 <w:ilvl w:val="0"/>
                 <w:numId w:val="20"/>
               </w:numPr>
-              <w:spacing w:line="360" w:lineRule="auto"/>
+              <w:spacing w:after="0" w:line="360" w:lineRule="auto"/>
+              <w:ind w:left="714" w:hanging="357"/>
+              <w:contextualSpacing w:val="0"/>
               <w:rPr>
                 <w:rFonts w:ascii="Times New Roman" w:hAnsi="Times New Roman"/>
                 <w:sz w:val="24"/>
@@ -3126,6 +3107,31 @@
                 <w:szCs w:val="24"/>
               </w:rPr>
               <w:t>Publicação em revista digital.</w:t>
+            </w:r>
+          </w:p>
+          <w:p>
+            <w:pPr>
+              <w:pStyle w:val="PargrafodaLista"/>
+              <w:numPr>
+                <w:ilvl w:val="0"/>
+                <w:numId w:val="20"/>
+              </w:numPr>
+              <w:spacing w:after="0" w:line="360" w:lineRule="auto"/>
+              <w:ind w:left="714" w:hanging="357"/>
+              <w:contextualSpacing w:val="0"/>
+              <w:rPr>
+                <w:rFonts w:ascii="Times New Roman" w:hAnsi="Times New Roman"/>
+                <w:sz w:val="24"/>
+                <w:szCs w:val="24"/>
+              </w:rPr>
+            </w:pPr>
+            <w:r>
+              <w:rPr>
+                <w:rFonts w:ascii="Times New Roman" w:hAnsi="Times New Roman"/>
+                <w:sz w:val="24"/>
+                <w:szCs w:val="24"/>
+              </w:rPr>
+              <w:t>Manutenção da página do Facebook e qualquer tipo de suporte para mantê-la, após o término do projeto.</w:t>
             </w:r>
           </w:p>
         </w:tc>
@@ -3141,6 +3147,17 @@
           <w:szCs w:val="24"/>
         </w:rPr>
       </w:pPr>
+    </w:p>
+    <w:p>
+      <w:pPr>
+        <w:spacing w:before="240" w:after="240" w:line="360" w:lineRule="auto"/>
+        <w:rPr>
+          <w:rFonts w:ascii="Times New Roman" w:hAnsi="Times New Roman" w:cs="Times New Roman"/>
+          <w:b/>
+          <w:sz w:val="24"/>
+          <w:szCs w:val="24"/>
+        </w:rPr>
+      </w:pPr>
       <w:r>
         <w:rPr>
           <w:rFonts w:ascii="Times New Roman" w:hAnsi="Times New Roman" w:cs="Times New Roman"/>
@@ -3148,6 +3165,7 @@
           <w:sz w:val="24"/>
           <w:szCs w:val="24"/>
         </w:rPr>
+        <w:lastRenderedPageBreak/>
         <w:t xml:space="preserve">4. </w:t>
       </w:r>
       <w:r>
@@ -3237,17 +3255,6 @@
     </w:tbl>
     <w:p>
       <w:pPr>
-        <w:spacing w:after="240" w:line="360" w:lineRule="auto"/>
-        <w:rPr>
-          <w:rFonts w:ascii="Times New Roman" w:hAnsi="Times New Roman" w:cs="Times New Roman"/>
-          <w:b/>
-          <w:sz w:val="24"/>
-          <w:szCs w:val="24"/>
-        </w:rPr>
-      </w:pPr>
-    </w:p>
-    <w:p>
-      <w:pPr>
         <w:spacing w:after="160" w:line="259" w:lineRule="auto"/>
         <w:rPr>
           <w:rFonts w:ascii="Times New Roman" w:hAnsi="Times New Roman" w:cs="Times New Roman"/>
@@ -3256,6 +3263,17 @@
           <w:szCs w:val="24"/>
         </w:rPr>
       </w:pPr>
+    </w:p>
+    <w:p>
+      <w:pPr>
+        <w:spacing w:before="240" w:after="240" w:line="360" w:lineRule="auto"/>
+        <w:rPr>
+          <w:rFonts w:ascii="Times New Roman" w:hAnsi="Times New Roman" w:cs="Times New Roman"/>
+          <w:b/>
+          <w:sz w:val="24"/>
+          <w:szCs w:val="24"/>
+        </w:rPr>
+      </w:pPr>
       <w:r>
         <w:rPr>
           <w:rFonts w:ascii="Times New Roman" w:hAnsi="Times New Roman" w:cs="Times New Roman"/>
@@ -3263,16 +3281,6 @@
           <w:sz w:val="24"/>
           <w:szCs w:val="24"/>
         </w:rPr>
-        <w:br w:type="page"/>
-      </w:r>
-      <w:r>
-        <w:rPr>
-          <w:rFonts w:ascii="Times New Roman" w:hAnsi="Times New Roman" w:cs="Times New Roman"/>
-          <w:b/>
-          <w:sz w:val="24"/>
-          <w:szCs w:val="24"/>
-        </w:rPr>
-        <w:lastRenderedPageBreak/>
         <w:t xml:space="preserve">5. </w:t>
       </w:r>
       <w:r>
@@ -3996,6 +4004,39 @@
           <w:szCs w:val="24"/>
         </w:rPr>
       </w:pPr>
+    </w:p>
+    <w:p>
+      <w:pPr>
+        <w:spacing w:before="240" w:after="240" w:line="360" w:lineRule="auto"/>
+        <w:rPr>
+          <w:rFonts w:ascii="Times New Roman" w:hAnsi="Times New Roman" w:cs="Times New Roman"/>
+          <w:b/>
+          <w:sz w:val="24"/>
+          <w:szCs w:val="24"/>
+        </w:rPr>
+      </w:pPr>
+    </w:p>
+    <w:p>
+      <w:pPr>
+        <w:spacing w:before="240" w:after="240" w:line="360" w:lineRule="auto"/>
+        <w:rPr>
+          <w:rFonts w:ascii="Times New Roman" w:hAnsi="Times New Roman" w:cs="Times New Roman"/>
+          <w:b/>
+          <w:sz w:val="24"/>
+          <w:szCs w:val="24"/>
+        </w:rPr>
+      </w:pPr>
+    </w:p>
+    <w:p>
+      <w:pPr>
+        <w:spacing w:before="240" w:after="240" w:line="360" w:lineRule="auto"/>
+        <w:rPr>
+          <w:rFonts w:ascii="Times New Roman" w:hAnsi="Times New Roman" w:cs="Times New Roman"/>
+          <w:b/>
+          <w:sz w:val="24"/>
+          <w:szCs w:val="24"/>
+        </w:rPr>
+      </w:pPr>
       <w:r>
         <w:rPr>
           <w:rFonts w:ascii="Times New Roman" w:hAnsi="Times New Roman" w:cs="Times New Roman"/>
@@ -4003,6 +4044,7 @@
           <w:sz w:val="24"/>
           <w:szCs w:val="24"/>
         </w:rPr>
+        <w:lastRenderedPageBreak/>
         <w:t xml:space="preserve">7. </w:t>
       </w:r>
       <w:r>
@@ -4179,16 +4221,7 @@
                 <w:sz w:val="24"/>
                 <w:szCs w:val="24"/>
               </w:rPr>
-              <w:t xml:space="preserve">serviço de </w:t>
-            </w:r>
-            <w:r>
-              <w:rPr>
-                <w:rFonts w:ascii="Times New Roman" w:hAnsi="Times New Roman" w:cs="Times New Roman"/>
-                <w:sz w:val="24"/>
-                <w:szCs w:val="24"/>
-              </w:rPr>
-              <w:lastRenderedPageBreak/>
-              <w:t>banho e</w:t>
+              <w:t>serviço de banho e</w:t>
             </w:r>
             <w:r>
               <w:rPr>
@@ -4223,7 +4256,6 @@
                 <w:sz w:val="24"/>
                 <w:szCs w:val="24"/>
               </w:rPr>
-              <w:lastRenderedPageBreak/>
               <w:t>Adoção da linha LifeDog pelas</w:t>
             </w:r>
             <w:r>
@@ -4304,7 +4336,6 @@
                 <w:sz w:val="24"/>
                 <w:szCs w:val="24"/>
               </w:rPr>
-              <w:lastRenderedPageBreak/>
               <w:t>Cumprir o</w:t>
             </w:r>
             <w:r>
@@ -4749,6 +4780,28 @@
           <w:szCs w:val="24"/>
         </w:rPr>
       </w:pPr>
+    </w:p>
+    <w:p>
+      <w:pPr>
+        <w:spacing w:before="240" w:after="240" w:line="360" w:lineRule="auto"/>
+        <w:rPr>
+          <w:rFonts w:ascii="Times New Roman" w:hAnsi="Times New Roman" w:cs="Times New Roman"/>
+          <w:b/>
+          <w:sz w:val="24"/>
+          <w:szCs w:val="24"/>
+        </w:rPr>
+      </w:pPr>
+    </w:p>
+    <w:p>
+      <w:pPr>
+        <w:spacing w:before="240" w:after="240" w:line="360" w:lineRule="auto"/>
+        <w:rPr>
+          <w:rFonts w:ascii="Times New Roman" w:hAnsi="Times New Roman" w:cs="Times New Roman"/>
+          <w:b/>
+          <w:sz w:val="24"/>
+          <w:szCs w:val="24"/>
+        </w:rPr>
+      </w:pPr>
       <w:r>
         <w:rPr>
           <w:rFonts w:ascii="Times New Roman" w:hAnsi="Times New Roman" w:cs="Times New Roman"/>
@@ -4756,6 +4809,7 @@
           <w:sz w:val="24"/>
           <w:szCs w:val="24"/>
         </w:rPr>
+        <w:lastRenderedPageBreak/>
         <w:t>9</w:t>
       </w:r>
       <w:r>
@@ -4960,7 +5014,6 @@
                 <w:sz w:val="24"/>
                 <w:szCs w:val="24"/>
               </w:rPr>
-              <w:lastRenderedPageBreak/>
               <w:t>Gerenciar os compromissos contratuais para realizá-los em tempo, dentro do orçamento e</w:t>
             </w:r>
             <w:r>
@@ -5157,7 +5210,6 @@
                 <w:sz w:val="24"/>
                 <w:szCs w:val="24"/>
               </w:rPr>
-              <w:lastRenderedPageBreak/>
               <w:t>Decisões sobre recursos humanos</w:t>
             </w:r>
           </w:p>
@@ -5334,6 +5386,7 @@
                 <w:sz w:val="24"/>
                 <w:szCs w:val="24"/>
               </w:rPr>
+              <w:lastRenderedPageBreak/>
               <w:t>Gerenciamento e variação de orçamento</w:t>
             </w:r>
           </w:p>
@@ -5506,7 +5559,6 @@
                 <w:sz w:val="24"/>
                 <w:szCs w:val="24"/>
               </w:rPr>
-              <w:lastRenderedPageBreak/>
               <w:t xml:space="preserve">Autoridade para dirigir ações de monitoração de atividades referentes a, tempo, custo, risco, performance e qualidade de forma a garantir que todos problemas </w:t>
             </w:r>
             <w:r>
@@ -6128,7 +6180,6 @@
         <w:tc>
           <w:tcPr>
             <w:tcW w:w="4531" w:type="dxa"/>
-            <w:vAlign w:val="center"/>
           </w:tcPr>
           <w:p>
             <w:pPr>
@@ -6146,15 +6197,7 @@
                 <w:sz w:val="24"/>
                 <w:szCs w:val="24"/>
               </w:rPr>
-              <w:t>Fornecedor</w:t>
-            </w:r>
-            <w:r>
-              <w:rPr>
-                <w:rFonts w:ascii="Times New Roman" w:hAnsi="Times New Roman"/>
-                <w:sz w:val="24"/>
-                <w:szCs w:val="24"/>
-              </w:rPr>
-              <w:t xml:space="preserve"> interno</w:t>
+              <w:t>Gerente Funcional</w:t>
             </w:r>
           </w:p>
         </w:tc>
@@ -6188,7 +6231,6 @@
         <w:tc>
           <w:tcPr>
             <w:tcW w:w="4531" w:type="dxa"/>
-            <w:vAlign w:val="center"/>
           </w:tcPr>
           <w:p>
             <w:pPr>
@@ -6206,15 +6248,7 @@
                 <w:sz w:val="24"/>
                 <w:szCs w:val="24"/>
               </w:rPr>
-              <w:t>Fornecedor</w:t>
-            </w:r>
-            <w:r>
-              <w:rPr>
-                <w:rFonts w:ascii="Times New Roman" w:hAnsi="Times New Roman"/>
-                <w:sz w:val="24"/>
-                <w:szCs w:val="24"/>
-              </w:rPr>
-              <w:t xml:space="preserve"> interno</w:t>
+              <w:t>Gerente Funcional</w:t>
             </w:r>
           </w:p>
         </w:tc>
@@ -6248,7 +6282,6 @@
         <w:tc>
           <w:tcPr>
             <w:tcW w:w="4531" w:type="dxa"/>
-            <w:vAlign w:val="center"/>
           </w:tcPr>
           <w:p>
             <w:pPr>
@@ -6266,15 +6299,7 @@
                 <w:sz w:val="24"/>
                 <w:szCs w:val="24"/>
               </w:rPr>
-              <w:t>Fornecedor</w:t>
-            </w:r>
-            <w:r>
-              <w:rPr>
-                <w:rFonts w:ascii="Times New Roman" w:hAnsi="Times New Roman"/>
-                <w:sz w:val="24"/>
-                <w:szCs w:val="24"/>
-              </w:rPr>
-              <w:t xml:space="preserve"> interno</w:t>
+              <w:t>Equipe</w:t>
             </w:r>
           </w:p>
         </w:tc>
@@ -6294,6 +6319,8 @@
                 <w:szCs w:val="24"/>
               </w:rPr>
             </w:pPr>
+            <w:bookmarkStart w:id="0" w:name="_GoBack"/>
+            <w:bookmarkEnd w:id="0"/>
             <w:r>
               <w:rPr>
                 <w:rFonts w:ascii="Times New Roman" w:hAnsi="Times New Roman"/>
@@ -6324,15 +6351,7 @@
                 <w:sz w:val="24"/>
                 <w:szCs w:val="24"/>
               </w:rPr>
-              <w:t>Fornecedor</w:t>
-            </w:r>
-            <w:r>
-              <w:rPr>
-                <w:rFonts w:ascii="Times New Roman" w:hAnsi="Times New Roman"/>
-                <w:sz w:val="24"/>
-                <w:szCs w:val="24"/>
-              </w:rPr>
-              <w:t xml:space="preserve"> interno</w:t>
+              <w:t>Gerente Funcional</w:t>
             </w:r>
           </w:p>
         </w:tc>
@@ -6382,15 +6401,7 @@
                 <w:sz w:val="24"/>
                 <w:szCs w:val="24"/>
               </w:rPr>
-              <w:t>Fornecedor</w:t>
-            </w:r>
-            <w:r>
-              <w:rPr>
-                <w:rFonts w:ascii="Times New Roman" w:hAnsi="Times New Roman"/>
-                <w:sz w:val="24"/>
-                <w:szCs w:val="24"/>
-              </w:rPr>
-              <w:t xml:space="preserve"> interno</w:t>
+              <w:t>Gerente Funcional</w:t>
             </w:r>
           </w:p>
         </w:tc>
@@ -10116,7 +10127,7 @@
 </file>
 
 <file path=customXml/itemProps1.xml><?xml version="1.0" encoding="utf-8"?>
-<ds:datastoreItem xmlns:ds="http://schemas.openxmlformats.org/officeDocument/2006/customXml" ds:itemID="{5643186C-3261-4CB4-BD8E-97780A6B933E}">
+<ds:datastoreItem xmlns:ds="http://schemas.openxmlformats.org/officeDocument/2006/customXml" ds:itemID="{9834CAFC-7AEA-4FF6-9B4C-01F2E1F24C3E}">
   <ds:schemaRefs>
     <ds:schemaRef ds:uri="http://schemas.openxmlformats.org/officeDocument/2006/bibliography"/>
   </ds:schemaRefs>

</xml_diff>